<commit_message>
Finish all problem of lab1
</commit_message>
<xml_diff>
--- a/src/lab1/Tran_985848_Prob.docx
+++ b/src/lab1/Tran_985848_Prob.docx
@@ -7,19 +7,215 @@
         <w:pStyle w:val="Heading1"/>
       </w:pPr>
       <w:r>
-        <w:t>Problem 1</w:t>
+        <w:t>Math Review</w:t>
       </w:r>
     </w:p>
     <w:p>
       <w:pPr>
-        <w:rPr>
-          <w:rFonts w:ascii="Helvetica" w:hAnsi="Helvetica"/>
-        </w:rPr>
-      </w:pPr>
-      <w:r>
-        <w:rPr>
-          <w:rFonts w:ascii="Helvetica" w:hAnsi="Helvetica"/>
-        </w:rPr>
+        <w:pStyle w:val="p1"/>
+      </w:pPr>
+    </w:p>
+    <w:p>
+      <w:pPr>
+        <w:pStyle w:val="Heading2"/>
+      </w:pPr>
+      <w:r>
+        <w:t>Math Review Problem 1</w:t>
+      </w:r>
+    </w:p>
+    <w:p>
+      <w:r>
+        <w:rPr>
+          <w:noProof/>
+        </w:rPr>
+        <w:drawing>
+          <wp:inline distT="0" distB="0" distL="0" distR="0" wp14:anchorId="4452F962" wp14:editId="3E360EED">
+            <wp:extent cx="5727700" cy="4295775"/>
+            <wp:effectExtent l="0" t="0" r="12700" b="0"/>
+            <wp:docPr id="2" name="Picture 2"/>
+            <wp:cNvGraphicFramePr>
+              <a:graphicFrameLocks xmlns:a="http://schemas.openxmlformats.org/drawingml/2006/main" noChangeAspect="1"/>
+            </wp:cNvGraphicFramePr>
+            <a:graphic xmlns:a="http://schemas.openxmlformats.org/drawingml/2006/main">
+              <a:graphicData uri="http://schemas.openxmlformats.org/drawingml/2006/picture">
+                <pic:pic xmlns:pic="http://schemas.openxmlformats.org/drawingml/2006/picture">
+                  <pic:nvPicPr>
+                    <pic:cNvPr id="2" name="IMG_7274.jpg"/>
+                    <pic:cNvPicPr/>
+                  </pic:nvPicPr>
+                  <pic:blipFill>
+                    <a:blip r:embed="rId5" cstate="print">
+                      <a:extLst>
+                        <a:ext uri="{28A0092B-C50C-407E-A947-70E740481C1C}">
+                          <a14:useLocalDpi xmlns:a14="http://schemas.microsoft.com/office/drawing/2010/main" val="0"/>
+                        </a:ext>
+                      </a:extLst>
+                    </a:blip>
+                    <a:stretch>
+                      <a:fillRect/>
+                    </a:stretch>
+                  </pic:blipFill>
+                  <pic:spPr>
+                    <a:xfrm>
+                      <a:off x="0" y="0"/>
+                      <a:ext cx="5727700" cy="4295775"/>
+                    </a:xfrm>
+                    <a:prstGeom prst="rect">
+                      <a:avLst/>
+                    </a:prstGeom>
+                  </pic:spPr>
+                </pic:pic>
+              </a:graphicData>
+            </a:graphic>
+          </wp:inline>
+        </w:drawing>
+      </w:r>
+    </w:p>
+    <w:p/>
+    <w:p>
+      <w:pPr>
+        <w:pStyle w:val="Heading2"/>
+      </w:pPr>
+      <w:r>
+        <w:lastRenderedPageBreak/>
+        <w:t>Math Review Problem 2</w:t>
+      </w:r>
+    </w:p>
+    <w:p>
+      <w:pPr>
+        <w:pStyle w:val="p1"/>
+      </w:pPr>
+      <w:r>
+        <w:rPr>
+          <w:noProof/>
+        </w:rPr>
+        <w:drawing>
+          <wp:inline distT="0" distB="0" distL="0" distR="0" wp14:anchorId="3AE76A46" wp14:editId="5AE4C08B">
+            <wp:extent cx="5727700" cy="4295775"/>
+            <wp:effectExtent l="0" t="0" r="12700" b="0"/>
+            <wp:docPr id="4" name="Picture 4"/>
+            <wp:cNvGraphicFramePr>
+              <a:graphicFrameLocks xmlns:a="http://schemas.openxmlformats.org/drawingml/2006/main" noChangeAspect="1"/>
+            </wp:cNvGraphicFramePr>
+            <a:graphic xmlns:a="http://schemas.openxmlformats.org/drawingml/2006/main">
+              <a:graphicData uri="http://schemas.openxmlformats.org/drawingml/2006/picture">
+                <pic:pic xmlns:pic="http://schemas.openxmlformats.org/drawingml/2006/picture">
+                  <pic:nvPicPr>
+                    <pic:cNvPr id="4" name="IMG_7276.jpg"/>
+                    <pic:cNvPicPr/>
+                  </pic:nvPicPr>
+                  <pic:blipFill>
+                    <a:blip r:embed="rId6" cstate="print">
+                      <a:extLst>
+                        <a:ext uri="{28A0092B-C50C-407E-A947-70E740481C1C}">
+                          <a14:useLocalDpi xmlns:a14="http://schemas.microsoft.com/office/drawing/2010/main" val="0"/>
+                        </a:ext>
+                      </a:extLst>
+                    </a:blip>
+                    <a:stretch>
+                      <a:fillRect/>
+                    </a:stretch>
+                  </pic:blipFill>
+                  <pic:spPr>
+                    <a:xfrm>
+                      <a:off x="0" y="0"/>
+                      <a:ext cx="5727700" cy="4295775"/>
+                    </a:xfrm>
+                    <a:prstGeom prst="rect">
+                      <a:avLst/>
+                    </a:prstGeom>
+                  </pic:spPr>
+                </pic:pic>
+              </a:graphicData>
+            </a:graphic>
+          </wp:inline>
+        </w:drawing>
+      </w:r>
+    </w:p>
+    <w:p>
+      <w:pPr>
+        <w:pStyle w:val="p1"/>
+      </w:pPr>
+    </w:p>
+    <w:p>
+      <w:pPr>
+        <w:pStyle w:val="Heading2"/>
+      </w:pPr>
+      <w:r>
+        <w:t>Math Review Problem 3</w:t>
+      </w:r>
+    </w:p>
+    <w:p>
+      <w:pPr>
+        <w:pStyle w:val="p1"/>
+      </w:pPr>
+    </w:p>
+    <w:p>
+      <w:r>
+        <w:rPr>
+          <w:noProof/>
+        </w:rPr>
+        <w:drawing>
+          <wp:inline distT="0" distB="0" distL="0" distR="0" wp14:anchorId="14BB686B" wp14:editId="74A19521">
+            <wp:extent cx="5727700" cy="4295775"/>
+            <wp:effectExtent l="0" t="0" r="12700" b="0"/>
+            <wp:docPr id="3" name="Picture 3"/>
+            <wp:cNvGraphicFramePr>
+              <a:graphicFrameLocks xmlns:a="http://schemas.openxmlformats.org/drawingml/2006/main" noChangeAspect="1"/>
+            </wp:cNvGraphicFramePr>
+            <a:graphic xmlns:a="http://schemas.openxmlformats.org/drawingml/2006/main">
+              <a:graphicData uri="http://schemas.openxmlformats.org/drawingml/2006/picture">
+                <pic:pic xmlns:pic="http://schemas.openxmlformats.org/drawingml/2006/picture">
+                  <pic:nvPicPr>
+                    <pic:cNvPr id="3" name="IMG_7275.jpg"/>
+                    <pic:cNvPicPr/>
+                  </pic:nvPicPr>
+                  <pic:blipFill>
+                    <a:blip r:embed="rId7" cstate="print">
+                      <a:extLst>
+                        <a:ext uri="{28A0092B-C50C-407E-A947-70E740481C1C}">
+                          <a14:useLocalDpi xmlns:a14="http://schemas.microsoft.com/office/drawing/2010/main" val="0"/>
+                        </a:ext>
+                      </a:extLst>
+                    </a:blip>
+                    <a:stretch>
+                      <a:fillRect/>
+                    </a:stretch>
+                  </pic:blipFill>
+                  <pic:spPr>
+                    <a:xfrm>
+                      <a:off x="0" y="0"/>
+                      <a:ext cx="5727700" cy="4295775"/>
+                    </a:xfrm>
+                    <a:prstGeom prst="rect">
+                      <a:avLst/>
+                    </a:prstGeom>
+                  </pic:spPr>
+                </pic:pic>
+              </a:graphicData>
+            </a:graphic>
+          </wp:inline>
+        </w:drawing>
+      </w:r>
+    </w:p>
+    <w:p>
+      <w:pPr>
+        <w:pStyle w:val="Heading1"/>
+      </w:pPr>
+    </w:p>
+    <w:p>
+      <w:pPr>
+        <w:pStyle w:val="Heading1"/>
+      </w:pPr>
+      <w:r>
+        <w:t>Problem 1</w:t>
+      </w:r>
+    </w:p>
+    <w:p>
+      <w:pPr>
+        <w:pStyle w:val="Heading2"/>
+      </w:pPr>
+      <w:r>
         <w:t>A</w:t>
       </w:r>
     </w:p>
@@ -342,17 +538,9 @@
     </w:p>
     <w:p>
       <w:pPr>
-        <w:pStyle w:val="p1"/>
-        <w:rPr>
-          <w:sz w:val="24"/>
-          <w:szCs w:val="24"/>
-        </w:rPr>
-      </w:pPr>
-      <w:r>
-        <w:rPr>
-          <w:sz w:val="24"/>
-          <w:szCs w:val="24"/>
-        </w:rPr>
+        <w:pStyle w:val="Heading2"/>
+      </w:pPr>
+      <w:r>
         <w:t>B</w:t>
       </w:r>
     </w:p>
@@ -507,28 +695,34 @@
     </w:p>
     <w:p>
       <w:pPr>
+        <w:pStyle w:val="Heading2"/>
+      </w:pPr>
+      <w:bookmarkStart w:id="0" w:name="_GoBack"/>
+      <w:r>
+        <w:t>C</w:t>
+      </w:r>
+      <w:r>
+        <w:t>.</w:t>
+      </w:r>
+    </w:p>
+    <w:bookmarkEnd w:id="0"/>
+    <w:p>
+      <w:pPr>
         <w:pStyle w:val="p1"/>
         <w:rPr>
           <w:rFonts w:cs="Tahoma"/>
           <w:sz w:val="24"/>
           <w:szCs w:val="24"/>
-        </w:rPr>
-      </w:pPr>
-      <w:r>
-        <w:rPr>
-          <w:rFonts w:cs="Tahoma"/>
-          <w:sz w:val="24"/>
-          <w:szCs w:val="24"/>
-        </w:rPr>
-        <w:t>C</w:t>
-      </w:r>
-      <w:r>
-        <w:rPr>
-          <w:rFonts w:cs="Tahoma"/>
-          <w:sz w:val="24"/>
-          <w:szCs w:val="24"/>
-        </w:rPr>
-        <w:t>.</w:t>
+          <w:lang w:val="vi-VN"/>
+        </w:rPr>
+      </w:pPr>
+      <w:r>
+        <w:rPr>
+          <w:sz w:val="24"/>
+          <w:szCs w:val="24"/>
+          <w:u w:val="single"/>
+        </w:rPr>
+        <w:t>Answer:</w:t>
       </w:r>
     </w:p>
     <w:p>
@@ -538,16 +732,97 @@
           <w:rFonts w:cs="Tahoma"/>
           <w:sz w:val="24"/>
           <w:szCs w:val="24"/>
-          <w:lang w:val="vi-VN"/>
-        </w:rPr>
-      </w:pPr>
-      <w:r>
-        <w:rPr>
-          <w:sz w:val="24"/>
-          <w:szCs w:val="24"/>
-          <w:u w:val="single"/>
-        </w:rPr>
-        <w:t>Answer:</w:t>
+        </w:rPr>
+      </w:pPr>
+      <w:r>
+        <w:rPr>
+          <w:rFonts w:cs="Tahoma"/>
+          <w:sz w:val="24"/>
+          <w:szCs w:val="24"/>
+        </w:rPr>
+        <w:t xml:space="preserve">Even though </w:t>
+      </w:r>
+      <w:proofErr w:type="spellStart"/>
+      <w:r>
+        <w:rPr>
+          <w:rFonts w:cs="Tahoma"/>
+          <w:sz w:val="24"/>
+          <w:szCs w:val="24"/>
+        </w:rPr>
+        <w:t>HaltingCalculator</w:t>
+      </w:r>
+      <w:proofErr w:type="spellEnd"/>
+      <w:r>
+        <w:rPr>
+          <w:rFonts w:cs="Tahoma"/>
+          <w:sz w:val="24"/>
+          <w:szCs w:val="24"/>
+        </w:rPr>
+        <w:t xml:space="preserve"> fails, it</w:t>
+      </w:r>
+      <w:r>
+        <w:rPr>
+          <w:rFonts w:cs="Tahoma"/>
+          <w:sz w:val="24"/>
+          <w:szCs w:val="24"/>
+        </w:rPr>
+        <w:t xml:space="preserve"> is </w:t>
+      </w:r>
+      <w:r>
+        <w:rPr>
+          <w:rFonts w:cs="Tahoma"/>
+          <w:sz w:val="24"/>
+          <w:szCs w:val="24"/>
+        </w:rPr>
+        <w:t>understandable</w:t>
+      </w:r>
+      <w:r>
+        <w:rPr>
+          <w:rFonts w:cs="Tahoma"/>
+          <w:sz w:val="24"/>
+          <w:szCs w:val="24"/>
+        </w:rPr>
+        <w:t xml:space="preserve"> that some other </w:t>
+      </w:r>
+      <w:r>
+        <w:rPr>
+          <w:rFonts w:cs="Tahoma"/>
+          <w:sz w:val="24"/>
+          <w:szCs w:val="24"/>
+        </w:rPr>
+        <w:t>program</w:t>
+      </w:r>
+      <w:r>
+        <w:rPr>
+          <w:rFonts w:cs="Tahoma"/>
+          <w:sz w:val="24"/>
+          <w:szCs w:val="24"/>
+        </w:rPr>
+        <w:t>s</w:t>
+      </w:r>
+      <w:r>
+        <w:rPr>
+          <w:rFonts w:cs="Tahoma"/>
+          <w:sz w:val="24"/>
+          <w:szCs w:val="24"/>
+        </w:rPr>
+        <w:t xml:space="preserve"> could work. We need to argue that any attempt to solve the Halting Problem will</w:t>
+      </w:r>
+      <w:r>
+        <w:rPr>
+          <w:rFonts w:cs="Tahoma"/>
+          <w:sz w:val="24"/>
+          <w:szCs w:val="24"/>
+        </w:rPr>
+        <w:t xml:space="preserve"> </w:t>
+      </w:r>
+      <w:r>
+        <w:rPr>
+          <w:rFonts w:cs="Tahoma"/>
+          <w:sz w:val="24"/>
+          <w:szCs w:val="24"/>
+        </w:rPr>
+        <w:t>fail.</w:t>
       </w:r>
     </w:p>
     <w:p>
@@ -559,90 +834,2880 @@
           <w:szCs w:val="24"/>
         </w:rPr>
       </w:pPr>
-      <w:r>
-        <w:rPr>
-          <w:rFonts w:cs="Tahoma"/>
-          <w:sz w:val="24"/>
-          <w:szCs w:val="24"/>
-        </w:rPr>
-        <w:t xml:space="preserve">Even though </w:t>
-      </w:r>
-      <w:proofErr w:type="spellStart"/>
-      <w:r>
-        <w:rPr>
-          <w:rFonts w:cs="Tahoma"/>
-          <w:sz w:val="24"/>
-          <w:szCs w:val="24"/>
-        </w:rPr>
-        <w:t>HaltingCalculator</w:t>
-      </w:r>
-      <w:proofErr w:type="spellEnd"/>
-      <w:r>
-        <w:rPr>
-          <w:rFonts w:cs="Tahoma"/>
-          <w:sz w:val="24"/>
-          <w:szCs w:val="24"/>
-        </w:rPr>
-        <w:t xml:space="preserve"> fails, it</w:t>
-      </w:r>
-      <w:r>
-        <w:rPr>
-          <w:rFonts w:cs="Tahoma"/>
-          <w:sz w:val="24"/>
-          <w:szCs w:val="24"/>
-        </w:rPr>
-        <w:t xml:space="preserve"> is conceivable that some other </w:t>
-      </w:r>
-      <w:r>
-        <w:rPr>
-          <w:rFonts w:cs="Tahoma"/>
-          <w:sz w:val="24"/>
-          <w:szCs w:val="24"/>
-        </w:rPr>
-        <w:t>program</w:t>
-      </w:r>
-      <w:r>
-        <w:rPr>
-          <w:rFonts w:cs="Tahoma"/>
-          <w:sz w:val="24"/>
-          <w:szCs w:val="24"/>
-        </w:rPr>
-        <w:t>s</w:t>
-      </w:r>
-      <w:r>
-        <w:rPr>
-          <w:rFonts w:cs="Tahoma"/>
-          <w:sz w:val="24"/>
-          <w:szCs w:val="24"/>
-        </w:rPr>
-        <w:t xml:space="preserve"> could work. We need to argue that any attempt to solve the Halting Problem will</w:t>
-      </w:r>
-      <w:r>
-        <w:rPr>
-          <w:rFonts w:cs="Tahoma"/>
-          <w:sz w:val="24"/>
-          <w:szCs w:val="24"/>
-        </w:rPr>
-        <w:t xml:space="preserve"> </w:t>
-      </w:r>
-      <w:r>
-        <w:rPr>
-          <w:rFonts w:cs="Tahoma"/>
-          <w:sz w:val="24"/>
-          <w:szCs w:val="24"/>
-        </w:rPr>
-        <w:t>fail.</w:t>
-      </w:r>
     </w:p>
     <w:p>
       <w:pPr>
-        <w:pStyle w:val="p1"/>
-        <w:rPr>
-          <w:rFonts w:cs="Tahoma"/>
-          <w:sz w:val="24"/>
-          <w:szCs w:val="24"/>
-        </w:rPr>
-      </w:pPr>
+        <w:pStyle w:val="Heading1"/>
+      </w:pPr>
+      <w:r>
+        <w:t>Problem 2</w:t>
+      </w:r>
+    </w:p>
+    <w:p>
+      <w:pPr>
+        <w:shd w:val="clear" w:color="auto" w:fill="2B2B2B"/>
+        <w:tabs>
+          <w:tab w:val="left" w:pos="916"/>
+          <w:tab w:val="left" w:pos="1832"/>
+          <w:tab w:val="left" w:pos="2748"/>
+          <w:tab w:val="left" w:pos="3664"/>
+          <w:tab w:val="left" w:pos="4580"/>
+          <w:tab w:val="left" w:pos="5496"/>
+          <w:tab w:val="left" w:pos="6412"/>
+          <w:tab w:val="left" w:pos="7328"/>
+          <w:tab w:val="left" w:pos="8244"/>
+          <w:tab w:val="left" w:pos="9160"/>
+          <w:tab w:val="left" w:pos="10076"/>
+          <w:tab w:val="left" w:pos="10992"/>
+          <w:tab w:val="left" w:pos="11908"/>
+          <w:tab w:val="left" w:pos="12824"/>
+          <w:tab w:val="left" w:pos="13740"/>
+          <w:tab w:val="left" w:pos="14656"/>
+        </w:tabs>
+        <w:rPr>
+          <w:rFonts w:ascii="Menlo" w:hAnsi="Menlo" w:cs="Menlo"/>
+          <w:color w:val="A9B7C6"/>
+          <w:sz w:val="18"/>
+          <w:szCs w:val="18"/>
+        </w:rPr>
+      </w:pPr>
+      <w:r>
+        <w:rPr>
+          <w:rFonts w:ascii="Menlo" w:hAnsi="Menlo" w:cs="Menlo"/>
+          <w:color w:val="CC7832"/>
+          <w:sz w:val="18"/>
+          <w:szCs w:val="18"/>
+        </w:rPr>
+        <w:t xml:space="preserve">static </w:t>
+      </w:r>
+      <w:proofErr w:type="spellStart"/>
+      <w:r>
+        <w:rPr>
+          <w:rFonts w:ascii="Menlo" w:hAnsi="Menlo" w:cs="Menlo"/>
+          <w:color w:val="CC7832"/>
+          <w:sz w:val="18"/>
+          <w:szCs w:val="18"/>
+        </w:rPr>
+        <w:t>int</w:t>
+      </w:r>
+      <w:proofErr w:type="spellEnd"/>
+      <w:r>
+        <w:rPr>
+          <w:rFonts w:ascii="Menlo" w:hAnsi="Menlo" w:cs="Menlo"/>
+          <w:color w:val="CC7832"/>
+          <w:sz w:val="18"/>
+          <w:szCs w:val="18"/>
+        </w:rPr>
+        <w:t xml:space="preserve"> </w:t>
+      </w:r>
+      <w:proofErr w:type="spellStart"/>
+      <w:r>
+        <w:rPr>
+          <w:rFonts w:ascii="Menlo" w:hAnsi="Menlo" w:cs="Menlo"/>
+          <w:color w:val="FFC66D"/>
+          <w:sz w:val="18"/>
+          <w:szCs w:val="18"/>
+        </w:rPr>
+        <w:t>gcd</w:t>
+      </w:r>
+      <w:proofErr w:type="spellEnd"/>
+      <w:r>
+        <w:rPr>
+          <w:rFonts w:ascii="Menlo" w:hAnsi="Menlo" w:cs="Menlo"/>
+          <w:color w:val="A9B7C6"/>
+          <w:sz w:val="18"/>
+          <w:szCs w:val="18"/>
+        </w:rPr>
+        <w:t>(</w:t>
+      </w:r>
+      <w:proofErr w:type="spellStart"/>
+      <w:r>
+        <w:rPr>
+          <w:rFonts w:ascii="Menlo" w:hAnsi="Menlo" w:cs="Menlo"/>
+          <w:color w:val="CC7832"/>
+          <w:sz w:val="18"/>
+          <w:szCs w:val="18"/>
+        </w:rPr>
+        <w:t>int</w:t>
+      </w:r>
+      <w:proofErr w:type="spellEnd"/>
+      <w:r>
+        <w:rPr>
+          <w:rFonts w:ascii="Menlo" w:hAnsi="Menlo" w:cs="Menlo"/>
+          <w:color w:val="CC7832"/>
+          <w:sz w:val="18"/>
+          <w:szCs w:val="18"/>
+        </w:rPr>
+        <w:t xml:space="preserve"> </w:t>
+      </w:r>
+      <w:r>
+        <w:rPr>
+          <w:rFonts w:ascii="Menlo" w:hAnsi="Menlo" w:cs="Menlo"/>
+          <w:color w:val="A9B7C6"/>
+          <w:sz w:val="18"/>
+          <w:szCs w:val="18"/>
+        </w:rPr>
+        <w:t>m</w:t>
+      </w:r>
+      <w:r>
+        <w:rPr>
+          <w:rFonts w:ascii="Menlo" w:hAnsi="Menlo" w:cs="Menlo"/>
+          <w:color w:val="CC7832"/>
+          <w:sz w:val="18"/>
+          <w:szCs w:val="18"/>
+        </w:rPr>
+        <w:t xml:space="preserve">, </w:t>
+      </w:r>
+      <w:proofErr w:type="spellStart"/>
+      <w:r>
+        <w:rPr>
+          <w:rFonts w:ascii="Menlo" w:hAnsi="Menlo" w:cs="Menlo"/>
+          <w:color w:val="CC7832"/>
+          <w:sz w:val="18"/>
+          <w:szCs w:val="18"/>
+        </w:rPr>
+        <w:t>int</w:t>
+      </w:r>
+      <w:proofErr w:type="spellEnd"/>
+      <w:r>
+        <w:rPr>
+          <w:rFonts w:ascii="Menlo" w:hAnsi="Menlo" w:cs="Menlo"/>
+          <w:color w:val="CC7832"/>
+          <w:sz w:val="18"/>
+          <w:szCs w:val="18"/>
+        </w:rPr>
+        <w:t xml:space="preserve"> </w:t>
+      </w:r>
+      <w:r>
+        <w:rPr>
+          <w:rFonts w:ascii="Menlo" w:hAnsi="Menlo" w:cs="Menlo"/>
+          <w:color w:val="A9B7C6"/>
+          <w:sz w:val="18"/>
+          <w:szCs w:val="18"/>
+        </w:rPr>
+        <w:t>n) {</w:t>
+      </w:r>
+      <w:r>
+        <w:rPr>
+          <w:rFonts w:ascii="Menlo" w:hAnsi="Menlo" w:cs="Menlo"/>
+          <w:color w:val="A9B7C6"/>
+          <w:sz w:val="18"/>
+          <w:szCs w:val="18"/>
+        </w:rPr>
+        <w:br/>
+        <w:t xml:space="preserve">    </w:t>
+      </w:r>
+      <w:r>
+        <w:rPr>
+          <w:rFonts w:ascii="Menlo" w:hAnsi="Menlo" w:cs="Menlo"/>
+          <w:color w:val="CC7832"/>
+          <w:sz w:val="18"/>
+          <w:szCs w:val="18"/>
+        </w:rPr>
+        <w:t xml:space="preserve">if </w:t>
+      </w:r>
+      <w:r>
+        <w:rPr>
+          <w:rFonts w:ascii="Menlo" w:hAnsi="Menlo" w:cs="Menlo"/>
+          <w:color w:val="A9B7C6"/>
+          <w:sz w:val="18"/>
+          <w:szCs w:val="18"/>
+        </w:rPr>
+        <w:t>(m &gt; n) {</w:t>
+      </w:r>
+      <w:r>
+        <w:rPr>
+          <w:rFonts w:ascii="Menlo" w:hAnsi="Menlo" w:cs="Menlo"/>
+          <w:color w:val="A9B7C6"/>
+          <w:sz w:val="18"/>
+          <w:szCs w:val="18"/>
+        </w:rPr>
+        <w:br/>
+        <w:t xml:space="preserve">        </w:t>
+      </w:r>
+      <w:r>
+        <w:rPr>
+          <w:rFonts w:ascii="Menlo" w:hAnsi="Menlo" w:cs="Menlo"/>
+          <w:color w:val="CC7832"/>
+          <w:sz w:val="18"/>
+          <w:szCs w:val="18"/>
+        </w:rPr>
+        <w:t xml:space="preserve">for </w:t>
+      </w:r>
+      <w:r>
+        <w:rPr>
+          <w:rFonts w:ascii="Menlo" w:hAnsi="Menlo" w:cs="Menlo"/>
+          <w:color w:val="A9B7C6"/>
+          <w:sz w:val="18"/>
+          <w:szCs w:val="18"/>
+        </w:rPr>
+        <w:t>(</w:t>
+      </w:r>
+      <w:proofErr w:type="spellStart"/>
+      <w:r>
+        <w:rPr>
+          <w:rFonts w:ascii="Menlo" w:hAnsi="Menlo" w:cs="Menlo"/>
+          <w:color w:val="CC7832"/>
+          <w:sz w:val="18"/>
+          <w:szCs w:val="18"/>
+        </w:rPr>
+        <w:t>int</w:t>
+      </w:r>
+      <w:proofErr w:type="spellEnd"/>
+      <w:r>
+        <w:rPr>
+          <w:rFonts w:ascii="Menlo" w:hAnsi="Menlo" w:cs="Menlo"/>
+          <w:color w:val="CC7832"/>
+          <w:sz w:val="18"/>
+          <w:szCs w:val="18"/>
+        </w:rPr>
+        <w:t xml:space="preserve"> </w:t>
+      </w:r>
+      <w:proofErr w:type="spellStart"/>
+      <w:r>
+        <w:rPr>
+          <w:rFonts w:ascii="Menlo" w:hAnsi="Menlo" w:cs="Menlo"/>
+          <w:color w:val="A9B7C6"/>
+          <w:sz w:val="18"/>
+          <w:szCs w:val="18"/>
+        </w:rPr>
+        <w:t>i</w:t>
+      </w:r>
+      <w:proofErr w:type="spellEnd"/>
+      <w:r>
+        <w:rPr>
+          <w:rFonts w:ascii="Menlo" w:hAnsi="Menlo" w:cs="Menlo"/>
+          <w:color w:val="A9B7C6"/>
+          <w:sz w:val="18"/>
+          <w:szCs w:val="18"/>
+        </w:rPr>
+        <w:t xml:space="preserve"> = n</w:t>
+      </w:r>
+      <w:r>
+        <w:rPr>
+          <w:rFonts w:ascii="Menlo" w:hAnsi="Menlo" w:cs="Menlo"/>
+          <w:color w:val="CC7832"/>
+          <w:sz w:val="18"/>
+          <w:szCs w:val="18"/>
+        </w:rPr>
+        <w:t xml:space="preserve">; </w:t>
+      </w:r>
+      <w:proofErr w:type="spellStart"/>
+      <w:r>
+        <w:rPr>
+          <w:rFonts w:ascii="Menlo" w:hAnsi="Menlo" w:cs="Menlo"/>
+          <w:color w:val="A9B7C6"/>
+          <w:sz w:val="18"/>
+          <w:szCs w:val="18"/>
+        </w:rPr>
+        <w:t>i</w:t>
+      </w:r>
+      <w:proofErr w:type="spellEnd"/>
+      <w:r>
+        <w:rPr>
+          <w:rFonts w:ascii="Menlo" w:hAnsi="Menlo" w:cs="Menlo"/>
+          <w:color w:val="A9B7C6"/>
+          <w:sz w:val="18"/>
+          <w:szCs w:val="18"/>
+        </w:rPr>
+        <w:t xml:space="preserve"> &gt; </w:t>
+      </w:r>
+      <w:r>
+        <w:rPr>
+          <w:rFonts w:ascii="Menlo" w:hAnsi="Menlo" w:cs="Menlo"/>
+          <w:color w:val="6897BB"/>
+          <w:sz w:val="18"/>
+          <w:szCs w:val="18"/>
+        </w:rPr>
+        <w:t>1</w:t>
+      </w:r>
+      <w:r>
+        <w:rPr>
+          <w:rFonts w:ascii="Menlo" w:hAnsi="Menlo" w:cs="Menlo"/>
+          <w:color w:val="CC7832"/>
+          <w:sz w:val="18"/>
+          <w:szCs w:val="18"/>
+        </w:rPr>
+        <w:t xml:space="preserve">; </w:t>
+      </w:r>
+      <w:proofErr w:type="spellStart"/>
+      <w:r>
+        <w:rPr>
+          <w:rFonts w:ascii="Menlo" w:hAnsi="Menlo" w:cs="Menlo"/>
+          <w:color w:val="A9B7C6"/>
+          <w:sz w:val="18"/>
+          <w:szCs w:val="18"/>
+        </w:rPr>
+        <w:t>i</w:t>
+      </w:r>
+      <w:proofErr w:type="spellEnd"/>
+      <w:r>
+        <w:rPr>
+          <w:rFonts w:ascii="Menlo" w:hAnsi="Menlo" w:cs="Menlo"/>
+          <w:color w:val="A9B7C6"/>
+          <w:sz w:val="18"/>
+          <w:szCs w:val="18"/>
+        </w:rPr>
+        <w:t>--) {</w:t>
+      </w:r>
+      <w:r>
+        <w:rPr>
+          <w:rFonts w:ascii="Menlo" w:hAnsi="Menlo" w:cs="Menlo"/>
+          <w:color w:val="A9B7C6"/>
+          <w:sz w:val="18"/>
+          <w:szCs w:val="18"/>
+        </w:rPr>
+        <w:br/>
+        <w:t xml:space="preserve">            </w:t>
+      </w:r>
+      <w:r>
+        <w:rPr>
+          <w:rFonts w:ascii="Menlo" w:hAnsi="Menlo" w:cs="Menlo"/>
+          <w:color w:val="CC7832"/>
+          <w:sz w:val="18"/>
+          <w:szCs w:val="18"/>
+        </w:rPr>
+        <w:t xml:space="preserve">if </w:t>
+      </w:r>
+      <w:r>
+        <w:rPr>
+          <w:rFonts w:ascii="Menlo" w:hAnsi="Menlo" w:cs="Menlo"/>
+          <w:color w:val="A9B7C6"/>
+          <w:sz w:val="18"/>
+          <w:szCs w:val="18"/>
+        </w:rPr>
+        <w:t xml:space="preserve">(n % </w:t>
+      </w:r>
+      <w:proofErr w:type="spellStart"/>
+      <w:r>
+        <w:rPr>
+          <w:rFonts w:ascii="Menlo" w:hAnsi="Menlo" w:cs="Menlo"/>
+          <w:color w:val="A9B7C6"/>
+          <w:sz w:val="18"/>
+          <w:szCs w:val="18"/>
+        </w:rPr>
+        <w:t>i</w:t>
+      </w:r>
+      <w:proofErr w:type="spellEnd"/>
+      <w:r>
+        <w:rPr>
+          <w:rFonts w:ascii="Menlo" w:hAnsi="Menlo" w:cs="Menlo"/>
+          <w:color w:val="A9B7C6"/>
+          <w:sz w:val="18"/>
+          <w:szCs w:val="18"/>
+        </w:rPr>
+        <w:t xml:space="preserve"> == </w:t>
+      </w:r>
+      <w:r>
+        <w:rPr>
+          <w:rFonts w:ascii="Menlo" w:hAnsi="Menlo" w:cs="Menlo"/>
+          <w:color w:val="6897BB"/>
+          <w:sz w:val="18"/>
+          <w:szCs w:val="18"/>
+        </w:rPr>
+        <w:t xml:space="preserve">0 </w:t>
+      </w:r>
+      <w:r>
+        <w:rPr>
+          <w:rFonts w:ascii="Menlo" w:hAnsi="Menlo" w:cs="Menlo"/>
+          <w:color w:val="A9B7C6"/>
+          <w:sz w:val="18"/>
+          <w:szCs w:val="18"/>
+        </w:rPr>
+        <w:t xml:space="preserve">&amp;&amp; m % </w:t>
+      </w:r>
+      <w:proofErr w:type="spellStart"/>
+      <w:r>
+        <w:rPr>
+          <w:rFonts w:ascii="Menlo" w:hAnsi="Menlo" w:cs="Menlo"/>
+          <w:color w:val="A9B7C6"/>
+          <w:sz w:val="18"/>
+          <w:szCs w:val="18"/>
+        </w:rPr>
+        <w:t>i</w:t>
+      </w:r>
+      <w:proofErr w:type="spellEnd"/>
+      <w:r>
+        <w:rPr>
+          <w:rFonts w:ascii="Menlo" w:hAnsi="Menlo" w:cs="Menlo"/>
+          <w:color w:val="A9B7C6"/>
+          <w:sz w:val="18"/>
+          <w:szCs w:val="18"/>
+        </w:rPr>
+        <w:t xml:space="preserve"> == </w:t>
+      </w:r>
+      <w:r>
+        <w:rPr>
+          <w:rFonts w:ascii="Menlo" w:hAnsi="Menlo" w:cs="Menlo"/>
+          <w:color w:val="6897BB"/>
+          <w:sz w:val="18"/>
+          <w:szCs w:val="18"/>
+        </w:rPr>
+        <w:t>0</w:t>
+      </w:r>
+      <w:r>
+        <w:rPr>
+          <w:rFonts w:ascii="Menlo" w:hAnsi="Menlo" w:cs="Menlo"/>
+          <w:color w:val="A9B7C6"/>
+          <w:sz w:val="18"/>
+          <w:szCs w:val="18"/>
+        </w:rPr>
+        <w:t>) {</w:t>
+      </w:r>
+      <w:r>
+        <w:rPr>
+          <w:rFonts w:ascii="Menlo" w:hAnsi="Menlo" w:cs="Menlo"/>
+          <w:color w:val="A9B7C6"/>
+          <w:sz w:val="18"/>
+          <w:szCs w:val="18"/>
+        </w:rPr>
+        <w:br/>
+        <w:t xml:space="preserve">                </w:t>
+      </w:r>
+      <w:r>
+        <w:rPr>
+          <w:rFonts w:ascii="Menlo" w:hAnsi="Menlo" w:cs="Menlo"/>
+          <w:color w:val="CC7832"/>
+          <w:sz w:val="18"/>
+          <w:szCs w:val="18"/>
+        </w:rPr>
+        <w:t xml:space="preserve">return </w:t>
+      </w:r>
+      <w:proofErr w:type="spellStart"/>
+      <w:r>
+        <w:rPr>
+          <w:rFonts w:ascii="Menlo" w:hAnsi="Menlo" w:cs="Menlo"/>
+          <w:color w:val="A9B7C6"/>
+          <w:sz w:val="18"/>
+          <w:szCs w:val="18"/>
+        </w:rPr>
+        <w:t>i</w:t>
+      </w:r>
+      <w:proofErr w:type="spellEnd"/>
+      <w:r>
+        <w:rPr>
+          <w:rFonts w:ascii="Menlo" w:hAnsi="Menlo" w:cs="Menlo"/>
+          <w:color w:val="CC7832"/>
+          <w:sz w:val="18"/>
+          <w:szCs w:val="18"/>
+        </w:rPr>
+        <w:t>;</w:t>
+      </w:r>
+      <w:r>
+        <w:rPr>
+          <w:rFonts w:ascii="Menlo" w:hAnsi="Menlo" w:cs="Menlo"/>
+          <w:color w:val="CC7832"/>
+          <w:sz w:val="18"/>
+          <w:szCs w:val="18"/>
+        </w:rPr>
+        <w:br/>
+        <w:t xml:space="preserve">            </w:t>
+      </w:r>
+      <w:r>
+        <w:rPr>
+          <w:rFonts w:ascii="Menlo" w:hAnsi="Menlo" w:cs="Menlo"/>
+          <w:color w:val="A9B7C6"/>
+          <w:sz w:val="18"/>
+          <w:szCs w:val="18"/>
+        </w:rPr>
+        <w:t>}</w:t>
+      </w:r>
+      <w:r>
+        <w:rPr>
+          <w:rFonts w:ascii="Menlo" w:hAnsi="Menlo" w:cs="Menlo"/>
+          <w:color w:val="A9B7C6"/>
+          <w:sz w:val="18"/>
+          <w:szCs w:val="18"/>
+        </w:rPr>
+        <w:br/>
+        <w:t xml:space="preserve">        }</w:t>
+      </w:r>
+      <w:r>
+        <w:rPr>
+          <w:rFonts w:ascii="Menlo" w:hAnsi="Menlo" w:cs="Menlo"/>
+          <w:color w:val="A9B7C6"/>
+          <w:sz w:val="18"/>
+          <w:szCs w:val="18"/>
+        </w:rPr>
+        <w:br/>
+        <w:t xml:space="preserve">    }</w:t>
+      </w:r>
+      <w:r>
+        <w:rPr>
+          <w:rFonts w:ascii="Menlo" w:hAnsi="Menlo" w:cs="Menlo"/>
+          <w:color w:val="A9B7C6"/>
+          <w:sz w:val="18"/>
+          <w:szCs w:val="18"/>
+        </w:rPr>
+        <w:br/>
+      </w:r>
+      <w:r>
+        <w:rPr>
+          <w:rFonts w:ascii="Menlo" w:hAnsi="Menlo" w:cs="Menlo"/>
+          <w:color w:val="A9B7C6"/>
+          <w:sz w:val="18"/>
+          <w:szCs w:val="18"/>
+        </w:rPr>
+        <w:br/>
+        <w:t xml:space="preserve">    </w:t>
+      </w:r>
+      <w:r>
+        <w:rPr>
+          <w:rFonts w:ascii="Menlo" w:hAnsi="Menlo" w:cs="Menlo"/>
+          <w:color w:val="CC7832"/>
+          <w:sz w:val="18"/>
+          <w:szCs w:val="18"/>
+        </w:rPr>
+        <w:t xml:space="preserve">for </w:t>
+      </w:r>
+      <w:r>
+        <w:rPr>
+          <w:rFonts w:ascii="Menlo" w:hAnsi="Menlo" w:cs="Menlo"/>
+          <w:color w:val="A9B7C6"/>
+          <w:sz w:val="18"/>
+          <w:szCs w:val="18"/>
+        </w:rPr>
+        <w:t>(</w:t>
+      </w:r>
+      <w:proofErr w:type="spellStart"/>
+      <w:r>
+        <w:rPr>
+          <w:rFonts w:ascii="Menlo" w:hAnsi="Menlo" w:cs="Menlo"/>
+          <w:color w:val="CC7832"/>
+          <w:sz w:val="18"/>
+          <w:szCs w:val="18"/>
+        </w:rPr>
+        <w:t>int</w:t>
+      </w:r>
+      <w:proofErr w:type="spellEnd"/>
+      <w:r>
+        <w:rPr>
+          <w:rFonts w:ascii="Menlo" w:hAnsi="Menlo" w:cs="Menlo"/>
+          <w:color w:val="CC7832"/>
+          <w:sz w:val="18"/>
+          <w:szCs w:val="18"/>
+        </w:rPr>
+        <w:t xml:space="preserve"> </w:t>
+      </w:r>
+      <w:proofErr w:type="spellStart"/>
+      <w:r>
+        <w:rPr>
+          <w:rFonts w:ascii="Menlo" w:hAnsi="Menlo" w:cs="Menlo"/>
+          <w:color w:val="A9B7C6"/>
+          <w:sz w:val="18"/>
+          <w:szCs w:val="18"/>
+        </w:rPr>
+        <w:t>i</w:t>
+      </w:r>
+      <w:proofErr w:type="spellEnd"/>
+      <w:r>
+        <w:rPr>
+          <w:rFonts w:ascii="Menlo" w:hAnsi="Menlo" w:cs="Menlo"/>
+          <w:color w:val="A9B7C6"/>
+          <w:sz w:val="18"/>
+          <w:szCs w:val="18"/>
+        </w:rPr>
+        <w:t xml:space="preserve"> = m</w:t>
+      </w:r>
+      <w:r>
+        <w:rPr>
+          <w:rFonts w:ascii="Menlo" w:hAnsi="Menlo" w:cs="Menlo"/>
+          <w:color w:val="CC7832"/>
+          <w:sz w:val="18"/>
+          <w:szCs w:val="18"/>
+        </w:rPr>
+        <w:t xml:space="preserve">; </w:t>
+      </w:r>
+      <w:proofErr w:type="spellStart"/>
+      <w:r>
+        <w:rPr>
+          <w:rFonts w:ascii="Menlo" w:hAnsi="Menlo" w:cs="Menlo"/>
+          <w:color w:val="A9B7C6"/>
+          <w:sz w:val="18"/>
+          <w:szCs w:val="18"/>
+        </w:rPr>
+        <w:t>i</w:t>
+      </w:r>
+      <w:proofErr w:type="spellEnd"/>
+      <w:r>
+        <w:rPr>
+          <w:rFonts w:ascii="Menlo" w:hAnsi="Menlo" w:cs="Menlo"/>
+          <w:color w:val="A9B7C6"/>
+          <w:sz w:val="18"/>
+          <w:szCs w:val="18"/>
+        </w:rPr>
+        <w:t xml:space="preserve"> &gt; </w:t>
+      </w:r>
+      <w:r>
+        <w:rPr>
+          <w:rFonts w:ascii="Menlo" w:hAnsi="Menlo" w:cs="Menlo"/>
+          <w:color w:val="6897BB"/>
+          <w:sz w:val="18"/>
+          <w:szCs w:val="18"/>
+        </w:rPr>
+        <w:t>1</w:t>
+      </w:r>
+      <w:r>
+        <w:rPr>
+          <w:rFonts w:ascii="Menlo" w:hAnsi="Menlo" w:cs="Menlo"/>
+          <w:color w:val="CC7832"/>
+          <w:sz w:val="18"/>
+          <w:szCs w:val="18"/>
+        </w:rPr>
+        <w:t xml:space="preserve">; </w:t>
+      </w:r>
+      <w:proofErr w:type="spellStart"/>
+      <w:r>
+        <w:rPr>
+          <w:rFonts w:ascii="Menlo" w:hAnsi="Menlo" w:cs="Menlo"/>
+          <w:color w:val="A9B7C6"/>
+          <w:sz w:val="18"/>
+          <w:szCs w:val="18"/>
+        </w:rPr>
+        <w:t>i</w:t>
+      </w:r>
+      <w:proofErr w:type="spellEnd"/>
+      <w:r>
+        <w:rPr>
+          <w:rFonts w:ascii="Menlo" w:hAnsi="Menlo" w:cs="Menlo"/>
+          <w:color w:val="A9B7C6"/>
+          <w:sz w:val="18"/>
+          <w:szCs w:val="18"/>
+        </w:rPr>
+        <w:t>--) {</w:t>
+      </w:r>
+      <w:r>
+        <w:rPr>
+          <w:rFonts w:ascii="Menlo" w:hAnsi="Menlo" w:cs="Menlo"/>
+          <w:color w:val="A9B7C6"/>
+          <w:sz w:val="18"/>
+          <w:szCs w:val="18"/>
+        </w:rPr>
+        <w:br/>
+        <w:t xml:space="preserve">        </w:t>
+      </w:r>
+      <w:r>
+        <w:rPr>
+          <w:rFonts w:ascii="Menlo" w:hAnsi="Menlo" w:cs="Menlo"/>
+          <w:color w:val="CC7832"/>
+          <w:sz w:val="18"/>
+          <w:szCs w:val="18"/>
+        </w:rPr>
+        <w:t xml:space="preserve">if </w:t>
+      </w:r>
+      <w:r>
+        <w:rPr>
+          <w:rFonts w:ascii="Menlo" w:hAnsi="Menlo" w:cs="Menlo"/>
+          <w:color w:val="A9B7C6"/>
+          <w:sz w:val="18"/>
+          <w:szCs w:val="18"/>
+        </w:rPr>
+        <w:t xml:space="preserve">(m % </w:t>
+      </w:r>
+      <w:proofErr w:type="spellStart"/>
+      <w:r>
+        <w:rPr>
+          <w:rFonts w:ascii="Menlo" w:hAnsi="Menlo" w:cs="Menlo"/>
+          <w:color w:val="A9B7C6"/>
+          <w:sz w:val="18"/>
+          <w:szCs w:val="18"/>
+        </w:rPr>
+        <w:t>i</w:t>
+      </w:r>
+      <w:proofErr w:type="spellEnd"/>
+      <w:r>
+        <w:rPr>
+          <w:rFonts w:ascii="Menlo" w:hAnsi="Menlo" w:cs="Menlo"/>
+          <w:color w:val="A9B7C6"/>
+          <w:sz w:val="18"/>
+          <w:szCs w:val="18"/>
+        </w:rPr>
+        <w:t xml:space="preserve"> ==</w:t>
+      </w:r>
+      <w:r>
+        <w:rPr>
+          <w:rFonts w:ascii="Menlo" w:hAnsi="Menlo" w:cs="Menlo"/>
+          <w:color w:val="6897BB"/>
+          <w:sz w:val="18"/>
+          <w:szCs w:val="18"/>
+        </w:rPr>
+        <w:t xml:space="preserve">0 </w:t>
+      </w:r>
+      <w:r>
+        <w:rPr>
+          <w:rFonts w:ascii="Menlo" w:hAnsi="Menlo" w:cs="Menlo"/>
+          <w:color w:val="A9B7C6"/>
+          <w:sz w:val="18"/>
+          <w:szCs w:val="18"/>
+        </w:rPr>
+        <w:t xml:space="preserve">&amp;&amp; n % </w:t>
+      </w:r>
+      <w:proofErr w:type="spellStart"/>
+      <w:r>
+        <w:rPr>
+          <w:rFonts w:ascii="Menlo" w:hAnsi="Menlo" w:cs="Menlo"/>
+          <w:color w:val="A9B7C6"/>
+          <w:sz w:val="18"/>
+          <w:szCs w:val="18"/>
+        </w:rPr>
+        <w:t>i</w:t>
+      </w:r>
+      <w:proofErr w:type="spellEnd"/>
+      <w:r>
+        <w:rPr>
+          <w:rFonts w:ascii="Menlo" w:hAnsi="Menlo" w:cs="Menlo"/>
+          <w:color w:val="A9B7C6"/>
+          <w:sz w:val="18"/>
+          <w:szCs w:val="18"/>
+        </w:rPr>
+        <w:t xml:space="preserve"> == </w:t>
+      </w:r>
+      <w:r>
+        <w:rPr>
+          <w:rFonts w:ascii="Menlo" w:hAnsi="Menlo" w:cs="Menlo"/>
+          <w:color w:val="6897BB"/>
+          <w:sz w:val="18"/>
+          <w:szCs w:val="18"/>
+        </w:rPr>
+        <w:t>0</w:t>
+      </w:r>
+      <w:r>
+        <w:rPr>
+          <w:rFonts w:ascii="Menlo" w:hAnsi="Menlo" w:cs="Menlo"/>
+          <w:color w:val="A9B7C6"/>
+          <w:sz w:val="18"/>
+          <w:szCs w:val="18"/>
+        </w:rPr>
+        <w:t>) {</w:t>
+      </w:r>
+      <w:r>
+        <w:rPr>
+          <w:rFonts w:ascii="Menlo" w:hAnsi="Menlo" w:cs="Menlo"/>
+          <w:color w:val="A9B7C6"/>
+          <w:sz w:val="18"/>
+          <w:szCs w:val="18"/>
+        </w:rPr>
+        <w:br/>
+        <w:t xml:space="preserve">            </w:t>
+      </w:r>
+      <w:r>
+        <w:rPr>
+          <w:rFonts w:ascii="Menlo" w:hAnsi="Menlo" w:cs="Menlo"/>
+          <w:color w:val="CC7832"/>
+          <w:sz w:val="18"/>
+          <w:szCs w:val="18"/>
+        </w:rPr>
+        <w:t xml:space="preserve">return </w:t>
+      </w:r>
+      <w:proofErr w:type="spellStart"/>
+      <w:r>
+        <w:rPr>
+          <w:rFonts w:ascii="Menlo" w:hAnsi="Menlo" w:cs="Menlo"/>
+          <w:color w:val="A9B7C6"/>
+          <w:sz w:val="18"/>
+          <w:szCs w:val="18"/>
+        </w:rPr>
+        <w:t>i</w:t>
+      </w:r>
+      <w:proofErr w:type="spellEnd"/>
+      <w:r>
+        <w:rPr>
+          <w:rFonts w:ascii="Menlo" w:hAnsi="Menlo" w:cs="Menlo"/>
+          <w:color w:val="CC7832"/>
+          <w:sz w:val="18"/>
+          <w:szCs w:val="18"/>
+        </w:rPr>
+        <w:t>;</w:t>
+      </w:r>
+      <w:r>
+        <w:rPr>
+          <w:rFonts w:ascii="Menlo" w:hAnsi="Menlo" w:cs="Menlo"/>
+          <w:color w:val="CC7832"/>
+          <w:sz w:val="18"/>
+          <w:szCs w:val="18"/>
+        </w:rPr>
+        <w:br/>
+        <w:t xml:space="preserve">        </w:t>
+      </w:r>
+      <w:r>
+        <w:rPr>
+          <w:rFonts w:ascii="Menlo" w:hAnsi="Menlo" w:cs="Menlo"/>
+          <w:color w:val="A9B7C6"/>
+          <w:sz w:val="18"/>
+          <w:szCs w:val="18"/>
+        </w:rPr>
+        <w:t>}</w:t>
+      </w:r>
+      <w:r>
+        <w:rPr>
+          <w:rFonts w:ascii="Menlo" w:hAnsi="Menlo" w:cs="Menlo"/>
+          <w:color w:val="A9B7C6"/>
+          <w:sz w:val="18"/>
+          <w:szCs w:val="18"/>
+        </w:rPr>
+        <w:br/>
+        <w:t xml:space="preserve">    }</w:t>
+      </w:r>
+      <w:r>
+        <w:rPr>
+          <w:rFonts w:ascii="Menlo" w:hAnsi="Menlo" w:cs="Menlo"/>
+          <w:color w:val="A9B7C6"/>
+          <w:sz w:val="18"/>
+          <w:szCs w:val="18"/>
+        </w:rPr>
+        <w:br/>
+        <w:t xml:space="preserve">    </w:t>
+      </w:r>
+      <w:r>
+        <w:rPr>
+          <w:rFonts w:ascii="Menlo" w:hAnsi="Menlo" w:cs="Menlo"/>
+          <w:color w:val="CC7832"/>
+          <w:sz w:val="18"/>
+          <w:szCs w:val="18"/>
+        </w:rPr>
+        <w:t xml:space="preserve">return </w:t>
+      </w:r>
+      <w:r>
+        <w:rPr>
+          <w:rFonts w:ascii="Menlo" w:hAnsi="Menlo" w:cs="Menlo"/>
+          <w:color w:val="6897BB"/>
+          <w:sz w:val="18"/>
+          <w:szCs w:val="18"/>
+        </w:rPr>
+        <w:t>0</w:t>
+      </w:r>
+      <w:r>
+        <w:rPr>
+          <w:rFonts w:ascii="Menlo" w:hAnsi="Menlo" w:cs="Menlo"/>
+          <w:color w:val="CC7832"/>
+          <w:sz w:val="18"/>
+          <w:szCs w:val="18"/>
+        </w:rPr>
+        <w:t>;</w:t>
+      </w:r>
+      <w:r>
+        <w:rPr>
+          <w:rFonts w:ascii="Menlo" w:hAnsi="Menlo" w:cs="Menlo"/>
+          <w:color w:val="CC7832"/>
+          <w:sz w:val="18"/>
+          <w:szCs w:val="18"/>
+        </w:rPr>
+        <w:br/>
+      </w:r>
+      <w:r>
+        <w:rPr>
+          <w:rFonts w:ascii="Menlo" w:hAnsi="Menlo" w:cs="Menlo"/>
+          <w:color w:val="A9B7C6"/>
+          <w:sz w:val="18"/>
+          <w:szCs w:val="18"/>
+        </w:rPr>
+        <w:t>}</w:t>
+      </w:r>
+    </w:p>
+    <w:p/>
+    <w:p>
+      <w:pPr>
+        <w:pStyle w:val="Heading1"/>
+      </w:pPr>
+      <w:r>
+        <w:t>Problem 3</w:t>
+      </w:r>
+    </w:p>
+    <w:p>
+      <w:pPr>
+        <w:pStyle w:val="HTMLPreformatted"/>
+        <w:shd w:val="clear" w:color="auto" w:fill="2B2B2B"/>
+        <w:rPr>
+          <w:rFonts w:ascii="Menlo" w:hAnsi="Menlo" w:cs="Menlo"/>
+          <w:color w:val="A9B7C6"/>
+          <w:sz w:val="18"/>
+          <w:szCs w:val="18"/>
+        </w:rPr>
+      </w:pPr>
+      <w:r>
+        <w:rPr>
+          <w:rFonts w:ascii="Menlo" w:hAnsi="Menlo" w:cs="Menlo"/>
+          <w:color w:val="CC7832"/>
+          <w:sz w:val="18"/>
+          <w:szCs w:val="18"/>
+        </w:rPr>
+        <w:t xml:space="preserve">public static </w:t>
+      </w:r>
+      <w:r>
+        <w:rPr>
+          <w:rFonts w:ascii="Menlo" w:hAnsi="Menlo" w:cs="Menlo"/>
+          <w:color w:val="A9B7C6"/>
+          <w:sz w:val="18"/>
+          <w:szCs w:val="18"/>
+        </w:rPr>
+        <w:t xml:space="preserve">List&lt;List&lt;Integer&gt;&gt; </w:t>
+      </w:r>
+      <w:proofErr w:type="spellStart"/>
+      <w:r>
+        <w:rPr>
+          <w:rFonts w:ascii="Menlo" w:hAnsi="Menlo" w:cs="Menlo"/>
+          <w:color w:val="FFC66D"/>
+          <w:sz w:val="18"/>
+          <w:szCs w:val="18"/>
+        </w:rPr>
+        <w:t>powerSet</w:t>
+      </w:r>
+      <w:proofErr w:type="spellEnd"/>
+      <w:r>
+        <w:rPr>
+          <w:rFonts w:ascii="Menlo" w:hAnsi="Menlo" w:cs="Menlo"/>
+          <w:color w:val="A9B7C6"/>
+          <w:sz w:val="18"/>
+          <w:szCs w:val="18"/>
+        </w:rPr>
+        <w:t>(List&lt;Integer&gt; list) {</w:t>
+      </w:r>
+      <w:r>
+        <w:rPr>
+          <w:rFonts w:ascii="Menlo" w:hAnsi="Menlo" w:cs="Menlo"/>
+          <w:color w:val="A9B7C6"/>
+          <w:sz w:val="18"/>
+          <w:szCs w:val="18"/>
+        </w:rPr>
+        <w:br/>
+      </w:r>
+      <w:r>
+        <w:rPr>
+          <w:rFonts w:ascii="Menlo" w:hAnsi="Menlo" w:cs="Menlo"/>
+          <w:color w:val="A9B7C6"/>
+          <w:sz w:val="18"/>
+          <w:szCs w:val="18"/>
+        </w:rPr>
+        <w:br/>
+        <w:t xml:space="preserve">    List&lt;List&lt;Integer&gt;&gt; P = </w:t>
+      </w:r>
+      <w:r>
+        <w:rPr>
+          <w:rFonts w:ascii="Menlo" w:hAnsi="Menlo" w:cs="Menlo"/>
+          <w:color w:val="CC7832"/>
+          <w:sz w:val="18"/>
+          <w:szCs w:val="18"/>
+        </w:rPr>
+        <w:t xml:space="preserve">new </w:t>
+      </w:r>
+      <w:proofErr w:type="spellStart"/>
+      <w:r>
+        <w:rPr>
+          <w:rFonts w:ascii="Menlo" w:hAnsi="Menlo" w:cs="Menlo"/>
+          <w:color w:val="A9B7C6"/>
+          <w:sz w:val="18"/>
+          <w:szCs w:val="18"/>
+        </w:rPr>
+        <w:t>ArrayList</w:t>
+      </w:r>
+      <w:proofErr w:type="spellEnd"/>
+      <w:r>
+        <w:rPr>
+          <w:rFonts w:ascii="Menlo" w:hAnsi="Menlo" w:cs="Menlo"/>
+          <w:color w:val="A9B7C6"/>
+          <w:sz w:val="18"/>
+          <w:szCs w:val="18"/>
+        </w:rPr>
+        <w:t>&lt;&gt;()</w:t>
+      </w:r>
+      <w:r>
+        <w:rPr>
+          <w:rFonts w:ascii="Menlo" w:hAnsi="Menlo" w:cs="Menlo"/>
+          <w:color w:val="CC7832"/>
+          <w:sz w:val="18"/>
+          <w:szCs w:val="18"/>
+        </w:rPr>
+        <w:t>;</w:t>
+      </w:r>
+      <w:r>
+        <w:rPr>
+          <w:rFonts w:ascii="Menlo" w:hAnsi="Menlo" w:cs="Menlo"/>
+          <w:color w:val="CC7832"/>
+          <w:sz w:val="18"/>
+          <w:szCs w:val="18"/>
+        </w:rPr>
+        <w:br/>
+        <w:t xml:space="preserve">    </w:t>
+      </w:r>
+      <w:r>
+        <w:rPr>
+          <w:rFonts w:ascii="Menlo" w:hAnsi="Menlo" w:cs="Menlo"/>
+          <w:color w:val="A9B7C6"/>
+          <w:sz w:val="18"/>
+          <w:szCs w:val="18"/>
+        </w:rPr>
+        <w:t xml:space="preserve">List&lt;Integer&gt; S = </w:t>
+      </w:r>
+      <w:r>
+        <w:rPr>
+          <w:rFonts w:ascii="Menlo" w:hAnsi="Menlo" w:cs="Menlo"/>
+          <w:color w:val="CC7832"/>
+          <w:sz w:val="18"/>
+          <w:szCs w:val="18"/>
+        </w:rPr>
+        <w:t xml:space="preserve">new </w:t>
+      </w:r>
+      <w:proofErr w:type="spellStart"/>
+      <w:r>
+        <w:rPr>
+          <w:rFonts w:ascii="Menlo" w:hAnsi="Menlo" w:cs="Menlo"/>
+          <w:color w:val="A9B7C6"/>
+          <w:sz w:val="18"/>
+          <w:szCs w:val="18"/>
+        </w:rPr>
+        <w:t>ArrayList</w:t>
+      </w:r>
+      <w:proofErr w:type="spellEnd"/>
+      <w:r>
+        <w:rPr>
+          <w:rFonts w:ascii="Menlo" w:hAnsi="Menlo" w:cs="Menlo"/>
+          <w:color w:val="A9B7C6"/>
+          <w:sz w:val="18"/>
+          <w:szCs w:val="18"/>
+        </w:rPr>
+        <w:t>&lt;&gt;()</w:t>
+      </w:r>
+      <w:r>
+        <w:rPr>
+          <w:rFonts w:ascii="Menlo" w:hAnsi="Menlo" w:cs="Menlo"/>
+          <w:color w:val="CC7832"/>
+          <w:sz w:val="18"/>
+          <w:szCs w:val="18"/>
+        </w:rPr>
+        <w:t>;</w:t>
+      </w:r>
+      <w:r>
+        <w:rPr>
+          <w:rFonts w:ascii="Menlo" w:hAnsi="Menlo" w:cs="Menlo"/>
+          <w:color w:val="CC7832"/>
+          <w:sz w:val="18"/>
+          <w:szCs w:val="18"/>
+        </w:rPr>
+        <w:br/>
+        <w:t xml:space="preserve">    </w:t>
+      </w:r>
+      <w:proofErr w:type="spellStart"/>
+      <w:r>
+        <w:rPr>
+          <w:rFonts w:ascii="Menlo" w:hAnsi="Menlo" w:cs="Menlo"/>
+          <w:color w:val="A9B7C6"/>
+          <w:sz w:val="18"/>
+          <w:szCs w:val="18"/>
+        </w:rPr>
+        <w:t>P.add</w:t>
+      </w:r>
+      <w:proofErr w:type="spellEnd"/>
+      <w:r>
+        <w:rPr>
+          <w:rFonts w:ascii="Menlo" w:hAnsi="Menlo" w:cs="Menlo"/>
+          <w:color w:val="A9B7C6"/>
+          <w:sz w:val="18"/>
+          <w:szCs w:val="18"/>
+        </w:rPr>
+        <w:t>(S)</w:t>
+      </w:r>
+      <w:r>
+        <w:rPr>
+          <w:rFonts w:ascii="Menlo" w:hAnsi="Menlo" w:cs="Menlo"/>
+          <w:color w:val="CC7832"/>
+          <w:sz w:val="18"/>
+          <w:szCs w:val="18"/>
+        </w:rPr>
+        <w:t>;</w:t>
+      </w:r>
+      <w:r>
+        <w:rPr>
+          <w:rFonts w:ascii="Menlo" w:hAnsi="Menlo" w:cs="Menlo"/>
+          <w:color w:val="CC7832"/>
+          <w:sz w:val="18"/>
+          <w:szCs w:val="18"/>
+        </w:rPr>
+        <w:br/>
+        <w:t xml:space="preserve">    if </w:t>
+      </w:r>
+      <w:r>
+        <w:rPr>
+          <w:rFonts w:ascii="Menlo" w:hAnsi="Menlo" w:cs="Menlo"/>
+          <w:color w:val="A9B7C6"/>
+          <w:sz w:val="18"/>
+          <w:szCs w:val="18"/>
+        </w:rPr>
+        <w:t>(</w:t>
+      </w:r>
+      <w:proofErr w:type="spellStart"/>
+      <w:r>
+        <w:rPr>
+          <w:rFonts w:ascii="Menlo" w:hAnsi="Menlo" w:cs="Menlo"/>
+          <w:color w:val="A9B7C6"/>
+          <w:sz w:val="18"/>
+          <w:szCs w:val="18"/>
+        </w:rPr>
+        <w:t>list.isEmpty</w:t>
+      </w:r>
+      <w:proofErr w:type="spellEnd"/>
+      <w:r>
+        <w:rPr>
+          <w:rFonts w:ascii="Menlo" w:hAnsi="Menlo" w:cs="Menlo"/>
+          <w:color w:val="A9B7C6"/>
+          <w:sz w:val="18"/>
+          <w:szCs w:val="18"/>
+        </w:rPr>
+        <w:t>()) {</w:t>
+      </w:r>
+      <w:r>
+        <w:rPr>
+          <w:rFonts w:ascii="Menlo" w:hAnsi="Menlo" w:cs="Menlo"/>
+          <w:color w:val="A9B7C6"/>
+          <w:sz w:val="18"/>
+          <w:szCs w:val="18"/>
+        </w:rPr>
+        <w:br/>
+        <w:t xml:space="preserve">        </w:t>
+      </w:r>
+      <w:r>
+        <w:rPr>
+          <w:rFonts w:ascii="Menlo" w:hAnsi="Menlo" w:cs="Menlo"/>
+          <w:color w:val="CC7832"/>
+          <w:sz w:val="18"/>
+          <w:szCs w:val="18"/>
+        </w:rPr>
+        <w:t xml:space="preserve">return </w:t>
+      </w:r>
+      <w:r>
+        <w:rPr>
+          <w:rFonts w:ascii="Menlo" w:hAnsi="Menlo" w:cs="Menlo"/>
+          <w:color w:val="A9B7C6"/>
+          <w:sz w:val="18"/>
+          <w:szCs w:val="18"/>
+        </w:rPr>
+        <w:t>P</w:t>
+      </w:r>
+      <w:r>
+        <w:rPr>
+          <w:rFonts w:ascii="Menlo" w:hAnsi="Menlo" w:cs="Menlo"/>
+          <w:color w:val="CC7832"/>
+          <w:sz w:val="18"/>
+          <w:szCs w:val="18"/>
+        </w:rPr>
+        <w:t>;</w:t>
+      </w:r>
+      <w:r>
+        <w:rPr>
+          <w:rFonts w:ascii="Menlo" w:hAnsi="Menlo" w:cs="Menlo"/>
+          <w:color w:val="CC7832"/>
+          <w:sz w:val="18"/>
+          <w:szCs w:val="18"/>
+        </w:rPr>
+        <w:br/>
+        <w:t xml:space="preserve">    </w:t>
+      </w:r>
+      <w:r>
+        <w:rPr>
+          <w:rFonts w:ascii="Menlo" w:hAnsi="Menlo" w:cs="Menlo"/>
+          <w:color w:val="A9B7C6"/>
+          <w:sz w:val="18"/>
+          <w:szCs w:val="18"/>
+        </w:rPr>
+        <w:t>}</w:t>
+      </w:r>
+      <w:r>
+        <w:rPr>
+          <w:rFonts w:ascii="Menlo" w:hAnsi="Menlo" w:cs="Menlo"/>
+          <w:color w:val="A9B7C6"/>
+          <w:sz w:val="18"/>
+          <w:szCs w:val="18"/>
+        </w:rPr>
+        <w:br/>
+      </w:r>
+      <w:r>
+        <w:rPr>
+          <w:rFonts w:ascii="Menlo" w:hAnsi="Menlo" w:cs="Menlo"/>
+          <w:color w:val="A9B7C6"/>
+          <w:sz w:val="18"/>
+          <w:szCs w:val="18"/>
+        </w:rPr>
+        <w:br/>
+        <w:t xml:space="preserve">    </w:t>
+      </w:r>
+      <w:r>
+        <w:rPr>
+          <w:rFonts w:ascii="Menlo" w:hAnsi="Menlo" w:cs="Menlo"/>
+          <w:color w:val="CC7832"/>
+          <w:sz w:val="18"/>
+          <w:szCs w:val="18"/>
+        </w:rPr>
+        <w:t xml:space="preserve">while </w:t>
+      </w:r>
+      <w:r>
+        <w:rPr>
+          <w:rFonts w:ascii="Menlo" w:hAnsi="Menlo" w:cs="Menlo"/>
+          <w:color w:val="A9B7C6"/>
+          <w:sz w:val="18"/>
+          <w:szCs w:val="18"/>
+        </w:rPr>
+        <w:t>(!</w:t>
+      </w:r>
+      <w:proofErr w:type="spellStart"/>
+      <w:r>
+        <w:rPr>
+          <w:rFonts w:ascii="Menlo" w:hAnsi="Menlo" w:cs="Menlo"/>
+          <w:color w:val="A9B7C6"/>
+          <w:sz w:val="18"/>
+          <w:szCs w:val="18"/>
+        </w:rPr>
+        <w:t>list.isEmpty</w:t>
+      </w:r>
+      <w:proofErr w:type="spellEnd"/>
+      <w:r>
+        <w:rPr>
+          <w:rFonts w:ascii="Menlo" w:hAnsi="Menlo" w:cs="Menlo"/>
+          <w:color w:val="A9B7C6"/>
+          <w:sz w:val="18"/>
+          <w:szCs w:val="18"/>
+        </w:rPr>
+        <w:t>()) {</w:t>
+      </w:r>
+      <w:r>
+        <w:rPr>
+          <w:rFonts w:ascii="Menlo" w:hAnsi="Menlo" w:cs="Menlo"/>
+          <w:color w:val="A9B7C6"/>
+          <w:sz w:val="18"/>
+          <w:szCs w:val="18"/>
+        </w:rPr>
+        <w:br/>
+        <w:t xml:space="preserve">        </w:t>
+      </w:r>
+      <w:proofErr w:type="spellStart"/>
+      <w:r>
+        <w:rPr>
+          <w:rFonts w:ascii="Menlo" w:hAnsi="Menlo" w:cs="Menlo"/>
+          <w:color w:val="CC7832"/>
+          <w:sz w:val="18"/>
+          <w:szCs w:val="18"/>
+        </w:rPr>
+        <w:t>int</w:t>
+      </w:r>
+      <w:proofErr w:type="spellEnd"/>
+      <w:r>
+        <w:rPr>
+          <w:rFonts w:ascii="Menlo" w:hAnsi="Menlo" w:cs="Menlo"/>
+          <w:color w:val="CC7832"/>
+          <w:sz w:val="18"/>
+          <w:szCs w:val="18"/>
+        </w:rPr>
+        <w:t xml:space="preserve"> </w:t>
+      </w:r>
+      <w:r>
+        <w:rPr>
+          <w:rFonts w:ascii="Menlo" w:hAnsi="Menlo" w:cs="Menlo"/>
+          <w:color w:val="A9B7C6"/>
+          <w:sz w:val="18"/>
+          <w:szCs w:val="18"/>
+        </w:rPr>
+        <w:t xml:space="preserve">f = </w:t>
+      </w:r>
+      <w:proofErr w:type="spellStart"/>
+      <w:r>
+        <w:rPr>
+          <w:rFonts w:ascii="Menlo" w:hAnsi="Menlo" w:cs="Menlo"/>
+          <w:color w:val="A9B7C6"/>
+          <w:sz w:val="18"/>
+          <w:szCs w:val="18"/>
+        </w:rPr>
+        <w:t>list.remove</w:t>
+      </w:r>
+      <w:proofErr w:type="spellEnd"/>
+      <w:r>
+        <w:rPr>
+          <w:rFonts w:ascii="Menlo" w:hAnsi="Menlo" w:cs="Menlo"/>
+          <w:color w:val="A9B7C6"/>
+          <w:sz w:val="18"/>
+          <w:szCs w:val="18"/>
+        </w:rPr>
+        <w:t>(</w:t>
+      </w:r>
+      <w:r>
+        <w:rPr>
+          <w:rFonts w:ascii="Menlo" w:hAnsi="Menlo" w:cs="Menlo"/>
+          <w:color w:val="6897BB"/>
+          <w:sz w:val="18"/>
+          <w:szCs w:val="18"/>
+        </w:rPr>
+        <w:t>0</w:t>
+      </w:r>
+      <w:r>
+        <w:rPr>
+          <w:rFonts w:ascii="Menlo" w:hAnsi="Menlo" w:cs="Menlo"/>
+          <w:color w:val="A9B7C6"/>
+          <w:sz w:val="18"/>
+          <w:szCs w:val="18"/>
+        </w:rPr>
+        <w:t>)</w:t>
+      </w:r>
+      <w:r>
+        <w:rPr>
+          <w:rFonts w:ascii="Menlo" w:hAnsi="Menlo" w:cs="Menlo"/>
+          <w:color w:val="CC7832"/>
+          <w:sz w:val="18"/>
+          <w:szCs w:val="18"/>
+        </w:rPr>
+        <w:t>;</w:t>
+      </w:r>
+      <w:r>
+        <w:rPr>
+          <w:rFonts w:ascii="Menlo" w:hAnsi="Menlo" w:cs="Menlo"/>
+          <w:color w:val="CC7832"/>
+          <w:sz w:val="18"/>
+          <w:szCs w:val="18"/>
+        </w:rPr>
+        <w:br/>
+      </w:r>
+      <w:r>
+        <w:rPr>
+          <w:rFonts w:ascii="Menlo" w:hAnsi="Menlo" w:cs="Menlo"/>
+          <w:color w:val="CC7832"/>
+          <w:sz w:val="18"/>
+          <w:szCs w:val="18"/>
+        </w:rPr>
+        <w:br/>
+        <w:t xml:space="preserve">        </w:t>
+      </w:r>
+      <w:r>
+        <w:rPr>
+          <w:rFonts w:ascii="Menlo" w:hAnsi="Menlo" w:cs="Menlo"/>
+          <w:color w:val="A9B7C6"/>
+          <w:sz w:val="18"/>
+          <w:szCs w:val="18"/>
+        </w:rPr>
+        <w:t xml:space="preserve">List&lt;List&lt;Integer&gt;&gt; temp = </w:t>
+      </w:r>
+      <w:r>
+        <w:rPr>
+          <w:rFonts w:ascii="Menlo" w:hAnsi="Menlo" w:cs="Menlo"/>
+          <w:color w:val="CC7832"/>
+          <w:sz w:val="18"/>
+          <w:szCs w:val="18"/>
+        </w:rPr>
+        <w:t xml:space="preserve">new </w:t>
+      </w:r>
+      <w:proofErr w:type="spellStart"/>
+      <w:r>
+        <w:rPr>
+          <w:rFonts w:ascii="Menlo" w:hAnsi="Menlo" w:cs="Menlo"/>
+          <w:color w:val="A9B7C6"/>
+          <w:sz w:val="18"/>
+          <w:szCs w:val="18"/>
+        </w:rPr>
+        <w:t>ArrayList</w:t>
+      </w:r>
+      <w:proofErr w:type="spellEnd"/>
+      <w:r>
+        <w:rPr>
+          <w:rFonts w:ascii="Menlo" w:hAnsi="Menlo" w:cs="Menlo"/>
+          <w:color w:val="A9B7C6"/>
+          <w:sz w:val="18"/>
+          <w:szCs w:val="18"/>
+        </w:rPr>
+        <w:t>&lt;&gt;()</w:t>
+      </w:r>
+      <w:r>
+        <w:rPr>
+          <w:rFonts w:ascii="Menlo" w:hAnsi="Menlo" w:cs="Menlo"/>
+          <w:color w:val="CC7832"/>
+          <w:sz w:val="18"/>
+          <w:szCs w:val="18"/>
+        </w:rPr>
+        <w:t>;</w:t>
+      </w:r>
+      <w:r>
+        <w:rPr>
+          <w:rFonts w:ascii="Menlo" w:hAnsi="Menlo" w:cs="Menlo"/>
+          <w:color w:val="CC7832"/>
+          <w:sz w:val="18"/>
+          <w:szCs w:val="18"/>
+        </w:rPr>
+        <w:br/>
+      </w:r>
+      <w:r>
+        <w:rPr>
+          <w:rFonts w:ascii="Menlo" w:hAnsi="Menlo" w:cs="Menlo"/>
+          <w:color w:val="CC7832"/>
+          <w:sz w:val="18"/>
+          <w:szCs w:val="18"/>
+        </w:rPr>
+        <w:br/>
+        <w:t xml:space="preserve">        for </w:t>
+      </w:r>
+      <w:r>
+        <w:rPr>
+          <w:rFonts w:ascii="Menlo" w:hAnsi="Menlo" w:cs="Menlo"/>
+          <w:color w:val="A9B7C6"/>
+          <w:sz w:val="18"/>
+          <w:szCs w:val="18"/>
+        </w:rPr>
+        <w:t>(List&lt;Integer&gt; x: P) {</w:t>
+      </w:r>
+      <w:r>
+        <w:rPr>
+          <w:rFonts w:ascii="Menlo" w:hAnsi="Menlo" w:cs="Menlo"/>
+          <w:color w:val="A9B7C6"/>
+          <w:sz w:val="18"/>
+          <w:szCs w:val="18"/>
+        </w:rPr>
+        <w:br/>
+        <w:t xml:space="preserve">            </w:t>
+      </w:r>
+      <w:proofErr w:type="spellStart"/>
+      <w:r>
+        <w:rPr>
+          <w:rFonts w:ascii="Menlo" w:hAnsi="Menlo" w:cs="Menlo"/>
+          <w:color w:val="A9B7C6"/>
+          <w:sz w:val="18"/>
+          <w:szCs w:val="18"/>
+        </w:rPr>
+        <w:t>temp.add</w:t>
+      </w:r>
+      <w:proofErr w:type="spellEnd"/>
+      <w:r>
+        <w:rPr>
+          <w:rFonts w:ascii="Menlo" w:hAnsi="Menlo" w:cs="Menlo"/>
+          <w:color w:val="A9B7C6"/>
+          <w:sz w:val="18"/>
+          <w:szCs w:val="18"/>
+        </w:rPr>
+        <w:t>(x)</w:t>
+      </w:r>
+      <w:r>
+        <w:rPr>
+          <w:rFonts w:ascii="Menlo" w:hAnsi="Menlo" w:cs="Menlo"/>
+          <w:color w:val="CC7832"/>
+          <w:sz w:val="18"/>
+          <w:szCs w:val="18"/>
+        </w:rPr>
+        <w:t>;</w:t>
+      </w:r>
+      <w:r>
+        <w:rPr>
+          <w:rFonts w:ascii="Menlo" w:hAnsi="Menlo" w:cs="Menlo"/>
+          <w:color w:val="CC7832"/>
+          <w:sz w:val="18"/>
+          <w:szCs w:val="18"/>
+        </w:rPr>
+        <w:br/>
+        <w:t xml:space="preserve">        </w:t>
+      </w:r>
+      <w:r>
+        <w:rPr>
+          <w:rFonts w:ascii="Menlo" w:hAnsi="Menlo" w:cs="Menlo"/>
+          <w:color w:val="A9B7C6"/>
+          <w:sz w:val="18"/>
+          <w:szCs w:val="18"/>
+        </w:rPr>
+        <w:t>}</w:t>
+      </w:r>
+      <w:r>
+        <w:rPr>
+          <w:rFonts w:ascii="Menlo" w:hAnsi="Menlo" w:cs="Menlo"/>
+          <w:color w:val="A9B7C6"/>
+          <w:sz w:val="18"/>
+          <w:szCs w:val="18"/>
+        </w:rPr>
+        <w:br/>
+      </w:r>
+      <w:r>
+        <w:rPr>
+          <w:rFonts w:ascii="Menlo" w:hAnsi="Menlo" w:cs="Menlo"/>
+          <w:color w:val="A9B7C6"/>
+          <w:sz w:val="18"/>
+          <w:szCs w:val="18"/>
+        </w:rPr>
+        <w:br/>
+        <w:t xml:space="preserve">        </w:t>
+      </w:r>
+      <w:r>
+        <w:rPr>
+          <w:rFonts w:ascii="Menlo" w:hAnsi="Menlo" w:cs="Menlo"/>
+          <w:color w:val="CC7832"/>
+          <w:sz w:val="18"/>
+          <w:szCs w:val="18"/>
+        </w:rPr>
+        <w:t xml:space="preserve">for </w:t>
+      </w:r>
+      <w:r>
+        <w:rPr>
+          <w:rFonts w:ascii="Menlo" w:hAnsi="Menlo" w:cs="Menlo"/>
+          <w:color w:val="A9B7C6"/>
+          <w:sz w:val="18"/>
+          <w:szCs w:val="18"/>
+        </w:rPr>
+        <w:t>(List&lt;Integer&gt; x: temp) {</w:t>
+      </w:r>
+      <w:r>
+        <w:rPr>
+          <w:rFonts w:ascii="Menlo" w:hAnsi="Menlo" w:cs="Menlo"/>
+          <w:color w:val="A9B7C6"/>
+          <w:sz w:val="18"/>
+          <w:szCs w:val="18"/>
+        </w:rPr>
+        <w:br/>
+        <w:t xml:space="preserve">            List&lt;Integer&gt; T = </w:t>
+      </w:r>
+      <w:r>
+        <w:rPr>
+          <w:rFonts w:ascii="Menlo" w:hAnsi="Menlo" w:cs="Menlo"/>
+          <w:color w:val="CC7832"/>
+          <w:sz w:val="18"/>
+          <w:szCs w:val="18"/>
+        </w:rPr>
+        <w:t xml:space="preserve">new </w:t>
+      </w:r>
+      <w:proofErr w:type="spellStart"/>
+      <w:r>
+        <w:rPr>
+          <w:rFonts w:ascii="Menlo" w:hAnsi="Menlo" w:cs="Menlo"/>
+          <w:color w:val="A9B7C6"/>
+          <w:sz w:val="18"/>
+          <w:szCs w:val="18"/>
+        </w:rPr>
+        <w:t>ArrayList</w:t>
+      </w:r>
+      <w:proofErr w:type="spellEnd"/>
+      <w:r>
+        <w:rPr>
+          <w:rFonts w:ascii="Menlo" w:hAnsi="Menlo" w:cs="Menlo"/>
+          <w:color w:val="A9B7C6"/>
+          <w:sz w:val="18"/>
+          <w:szCs w:val="18"/>
+        </w:rPr>
+        <w:t>&lt;&gt;()</w:t>
+      </w:r>
+      <w:r>
+        <w:rPr>
+          <w:rFonts w:ascii="Menlo" w:hAnsi="Menlo" w:cs="Menlo"/>
+          <w:color w:val="CC7832"/>
+          <w:sz w:val="18"/>
+          <w:szCs w:val="18"/>
+        </w:rPr>
+        <w:t>;</w:t>
+      </w:r>
+      <w:r>
+        <w:rPr>
+          <w:rFonts w:ascii="Menlo" w:hAnsi="Menlo" w:cs="Menlo"/>
+          <w:color w:val="CC7832"/>
+          <w:sz w:val="18"/>
+          <w:szCs w:val="18"/>
+        </w:rPr>
+        <w:br/>
+        <w:t xml:space="preserve">            </w:t>
+      </w:r>
+      <w:proofErr w:type="spellStart"/>
+      <w:r>
+        <w:rPr>
+          <w:rFonts w:ascii="Menlo" w:hAnsi="Menlo" w:cs="Menlo"/>
+          <w:color w:val="A9B7C6"/>
+          <w:sz w:val="18"/>
+          <w:szCs w:val="18"/>
+        </w:rPr>
+        <w:t>T.addAll</w:t>
+      </w:r>
+      <w:proofErr w:type="spellEnd"/>
+      <w:r>
+        <w:rPr>
+          <w:rFonts w:ascii="Menlo" w:hAnsi="Menlo" w:cs="Menlo"/>
+          <w:color w:val="A9B7C6"/>
+          <w:sz w:val="18"/>
+          <w:szCs w:val="18"/>
+        </w:rPr>
+        <w:t>(x)</w:t>
+      </w:r>
+      <w:r>
+        <w:rPr>
+          <w:rFonts w:ascii="Menlo" w:hAnsi="Menlo" w:cs="Menlo"/>
+          <w:color w:val="CC7832"/>
+          <w:sz w:val="18"/>
+          <w:szCs w:val="18"/>
+        </w:rPr>
+        <w:t>;</w:t>
+      </w:r>
+      <w:r>
+        <w:rPr>
+          <w:rFonts w:ascii="Menlo" w:hAnsi="Menlo" w:cs="Menlo"/>
+          <w:color w:val="CC7832"/>
+          <w:sz w:val="18"/>
+          <w:szCs w:val="18"/>
+        </w:rPr>
+        <w:br/>
+        <w:t xml:space="preserve">            </w:t>
+      </w:r>
+      <w:proofErr w:type="spellStart"/>
+      <w:r>
+        <w:rPr>
+          <w:rFonts w:ascii="Menlo" w:hAnsi="Menlo" w:cs="Menlo"/>
+          <w:color w:val="A9B7C6"/>
+          <w:sz w:val="18"/>
+          <w:szCs w:val="18"/>
+        </w:rPr>
+        <w:t>T.add</w:t>
+      </w:r>
+      <w:proofErr w:type="spellEnd"/>
+      <w:r>
+        <w:rPr>
+          <w:rFonts w:ascii="Menlo" w:hAnsi="Menlo" w:cs="Menlo"/>
+          <w:color w:val="A9B7C6"/>
+          <w:sz w:val="18"/>
+          <w:szCs w:val="18"/>
+        </w:rPr>
+        <w:t>(f)</w:t>
+      </w:r>
+      <w:r>
+        <w:rPr>
+          <w:rFonts w:ascii="Menlo" w:hAnsi="Menlo" w:cs="Menlo"/>
+          <w:color w:val="CC7832"/>
+          <w:sz w:val="18"/>
+          <w:szCs w:val="18"/>
+        </w:rPr>
+        <w:t>;</w:t>
+      </w:r>
+      <w:r>
+        <w:rPr>
+          <w:rFonts w:ascii="Menlo" w:hAnsi="Menlo" w:cs="Menlo"/>
+          <w:color w:val="CC7832"/>
+          <w:sz w:val="18"/>
+          <w:szCs w:val="18"/>
+        </w:rPr>
+        <w:br/>
+        <w:t xml:space="preserve">            </w:t>
+      </w:r>
+      <w:proofErr w:type="spellStart"/>
+      <w:r>
+        <w:rPr>
+          <w:rFonts w:ascii="Menlo" w:hAnsi="Menlo" w:cs="Menlo"/>
+          <w:color w:val="A9B7C6"/>
+          <w:sz w:val="18"/>
+          <w:szCs w:val="18"/>
+        </w:rPr>
+        <w:t>P.add</w:t>
+      </w:r>
+      <w:proofErr w:type="spellEnd"/>
+      <w:r>
+        <w:rPr>
+          <w:rFonts w:ascii="Menlo" w:hAnsi="Menlo" w:cs="Menlo"/>
+          <w:color w:val="A9B7C6"/>
+          <w:sz w:val="18"/>
+          <w:szCs w:val="18"/>
+        </w:rPr>
+        <w:t>(T)</w:t>
+      </w:r>
+      <w:r>
+        <w:rPr>
+          <w:rFonts w:ascii="Menlo" w:hAnsi="Menlo" w:cs="Menlo"/>
+          <w:color w:val="CC7832"/>
+          <w:sz w:val="18"/>
+          <w:szCs w:val="18"/>
+        </w:rPr>
+        <w:t>;</w:t>
+      </w:r>
+      <w:r>
+        <w:rPr>
+          <w:rFonts w:ascii="Menlo" w:hAnsi="Menlo" w:cs="Menlo"/>
+          <w:color w:val="CC7832"/>
+          <w:sz w:val="18"/>
+          <w:szCs w:val="18"/>
+        </w:rPr>
+        <w:br/>
+        <w:t xml:space="preserve">        </w:t>
+      </w:r>
+      <w:r>
+        <w:rPr>
+          <w:rFonts w:ascii="Menlo" w:hAnsi="Menlo" w:cs="Menlo"/>
+          <w:color w:val="A9B7C6"/>
+          <w:sz w:val="18"/>
+          <w:szCs w:val="18"/>
+        </w:rPr>
+        <w:t>}</w:t>
+      </w:r>
+      <w:r>
+        <w:rPr>
+          <w:rFonts w:ascii="Menlo" w:hAnsi="Menlo" w:cs="Menlo"/>
+          <w:color w:val="A9B7C6"/>
+          <w:sz w:val="18"/>
+          <w:szCs w:val="18"/>
+        </w:rPr>
+        <w:br/>
+        <w:t xml:space="preserve">    }</w:t>
+      </w:r>
+      <w:r>
+        <w:rPr>
+          <w:rFonts w:ascii="Menlo" w:hAnsi="Menlo" w:cs="Menlo"/>
+          <w:color w:val="A9B7C6"/>
+          <w:sz w:val="18"/>
+          <w:szCs w:val="18"/>
+        </w:rPr>
+        <w:br/>
+      </w:r>
+      <w:r>
+        <w:rPr>
+          <w:rFonts w:ascii="Menlo" w:hAnsi="Menlo" w:cs="Menlo"/>
+          <w:color w:val="A9B7C6"/>
+          <w:sz w:val="18"/>
+          <w:szCs w:val="18"/>
+        </w:rPr>
+        <w:br/>
+        <w:t xml:space="preserve">    </w:t>
+      </w:r>
+      <w:r>
+        <w:rPr>
+          <w:rFonts w:ascii="Menlo" w:hAnsi="Menlo" w:cs="Menlo"/>
+          <w:color w:val="CC7832"/>
+          <w:sz w:val="18"/>
+          <w:szCs w:val="18"/>
+        </w:rPr>
+        <w:t xml:space="preserve">return </w:t>
+      </w:r>
+      <w:r>
+        <w:rPr>
+          <w:rFonts w:ascii="Menlo" w:hAnsi="Menlo" w:cs="Menlo"/>
+          <w:color w:val="A9B7C6"/>
+          <w:sz w:val="18"/>
+          <w:szCs w:val="18"/>
+        </w:rPr>
+        <w:t>P</w:t>
+      </w:r>
+      <w:r>
+        <w:rPr>
+          <w:rFonts w:ascii="Menlo" w:hAnsi="Menlo" w:cs="Menlo"/>
+          <w:color w:val="CC7832"/>
+          <w:sz w:val="18"/>
+          <w:szCs w:val="18"/>
+        </w:rPr>
+        <w:t>;</w:t>
+      </w:r>
+      <w:r>
+        <w:rPr>
+          <w:rFonts w:ascii="Menlo" w:hAnsi="Menlo" w:cs="Menlo"/>
+          <w:color w:val="CC7832"/>
+          <w:sz w:val="18"/>
+          <w:szCs w:val="18"/>
+        </w:rPr>
+        <w:br/>
+      </w:r>
+      <w:r>
+        <w:rPr>
+          <w:rFonts w:ascii="Menlo" w:hAnsi="Menlo" w:cs="Menlo"/>
+          <w:color w:val="A9B7C6"/>
+          <w:sz w:val="18"/>
+          <w:szCs w:val="18"/>
+        </w:rPr>
+        <w:t>}</w:t>
+      </w:r>
+      <w:r>
+        <w:rPr>
+          <w:rFonts w:ascii="Menlo" w:hAnsi="Menlo" w:cs="Menlo"/>
+          <w:color w:val="A9B7C6"/>
+          <w:sz w:val="18"/>
+          <w:szCs w:val="18"/>
+        </w:rPr>
+        <w:br/>
+      </w:r>
+      <w:r>
+        <w:rPr>
+          <w:rFonts w:ascii="Menlo" w:hAnsi="Menlo" w:cs="Menlo"/>
+          <w:color w:val="A9B7C6"/>
+          <w:sz w:val="18"/>
+          <w:szCs w:val="18"/>
+        </w:rPr>
+        <w:br/>
+      </w:r>
+      <w:r>
+        <w:rPr>
+          <w:rFonts w:ascii="Menlo" w:hAnsi="Menlo" w:cs="Menlo"/>
+          <w:color w:val="CC7832"/>
+          <w:sz w:val="18"/>
+          <w:szCs w:val="18"/>
+        </w:rPr>
+        <w:t xml:space="preserve">public static </w:t>
+      </w:r>
+      <w:r>
+        <w:rPr>
+          <w:rFonts w:ascii="Menlo" w:hAnsi="Menlo" w:cs="Menlo"/>
+          <w:color w:val="A9B7C6"/>
+          <w:sz w:val="18"/>
+          <w:szCs w:val="18"/>
+        </w:rPr>
+        <w:t xml:space="preserve">List&lt;Integer&gt; </w:t>
+      </w:r>
+      <w:proofErr w:type="spellStart"/>
+      <w:r>
+        <w:rPr>
+          <w:rFonts w:ascii="Menlo" w:hAnsi="Menlo" w:cs="Menlo"/>
+          <w:color w:val="FFC66D"/>
+          <w:sz w:val="18"/>
+          <w:szCs w:val="18"/>
+        </w:rPr>
+        <w:t>subSetSum</w:t>
+      </w:r>
+      <w:proofErr w:type="spellEnd"/>
+      <w:r>
+        <w:rPr>
+          <w:rFonts w:ascii="Menlo" w:hAnsi="Menlo" w:cs="Menlo"/>
+          <w:color w:val="A9B7C6"/>
+          <w:sz w:val="18"/>
+          <w:szCs w:val="18"/>
+        </w:rPr>
+        <w:t>(List&lt;Integer&gt; S</w:t>
+      </w:r>
+      <w:r>
+        <w:rPr>
+          <w:rFonts w:ascii="Menlo" w:hAnsi="Menlo" w:cs="Menlo"/>
+          <w:color w:val="CC7832"/>
+          <w:sz w:val="18"/>
+          <w:szCs w:val="18"/>
+        </w:rPr>
+        <w:t xml:space="preserve">, </w:t>
+      </w:r>
+      <w:proofErr w:type="spellStart"/>
+      <w:r>
+        <w:rPr>
+          <w:rFonts w:ascii="Menlo" w:hAnsi="Menlo" w:cs="Menlo"/>
+          <w:color w:val="CC7832"/>
+          <w:sz w:val="18"/>
+          <w:szCs w:val="18"/>
+        </w:rPr>
+        <w:t>int</w:t>
+      </w:r>
+      <w:proofErr w:type="spellEnd"/>
+      <w:r>
+        <w:rPr>
+          <w:rFonts w:ascii="Menlo" w:hAnsi="Menlo" w:cs="Menlo"/>
+          <w:color w:val="CC7832"/>
+          <w:sz w:val="18"/>
+          <w:szCs w:val="18"/>
+        </w:rPr>
+        <w:t xml:space="preserve"> </w:t>
+      </w:r>
+      <w:r>
+        <w:rPr>
+          <w:rFonts w:ascii="Menlo" w:hAnsi="Menlo" w:cs="Menlo"/>
+          <w:color w:val="A9B7C6"/>
+          <w:sz w:val="18"/>
+          <w:szCs w:val="18"/>
+        </w:rPr>
+        <w:t>k) {</w:t>
+      </w:r>
+      <w:r>
+        <w:rPr>
+          <w:rFonts w:ascii="Menlo" w:hAnsi="Menlo" w:cs="Menlo"/>
+          <w:color w:val="A9B7C6"/>
+          <w:sz w:val="18"/>
+          <w:szCs w:val="18"/>
+        </w:rPr>
+        <w:br/>
+        <w:t xml:space="preserve">    List&lt;List&lt;Integer&gt;&gt; </w:t>
+      </w:r>
+      <w:proofErr w:type="spellStart"/>
+      <w:r>
+        <w:rPr>
+          <w:rFonts w:ascii="Menlo" w:hAnsi="Menlo" w:cs="Menlo"/>
+          <w:color w:val="A9B7C6"/>
+          <w:sz w:val="18"/>
+          <w:szCs w:val="18"/>
+        </w:rPr>
+        <w:t>subSet</w:t>
+      </w:r>
+      <w:proofErr w:type="spellEnd"/>
+      <w:r>
+        <w:rPr>
+          <w:rFonts w:ascii="Menlo" w:hAnsi="Menlo" w:cs="Menlo"/>
+          <w:color w:val="A9B7C6"/>
+          <w:sz w:val="18"/>
+          <w:szCs w:val="18"/>
+        </w:rPr>
+        <w:t xml:space="preserve"> = </w:t>
+      </w:r>
+      <w:proofErr w:type="spellStart"/>
+      <w:r>
+        <w:rPr>
+          <w:rFonts w:ascii="Menlo" w:hAnsi="Menlo" w:cs="Menlo"/>
+          <w:i/>
+          <w:iCs/>
+          <w:color w:val="A9B7C6"/>
+          <w:sz w:val="18"/>
+          <w:szCs w:val="18"/>
+        </w:rPr>
+        <w:t>powerSet</w:t>
+      </w:r>
+      <w:proofErr w:type="spellEnd"/>
+      <w:r>
+        <w:rPr>
+          <w:rFonts w:ascii="Menlo" w:hAnsi="Menlo" w:cs="Menlo"/>
+          <w:color w:val="A9B7C6"/>
+          <w:sz w:val="18"/>
+          <w:szCs w:val="18"/>
+        </w:rPr>
+        <w:t>(S)</w:t>
+      </w:r>
+      <w:r>
+        <w:rPr>
+          <w:rFonts w:ascii="Menlo" w:hAnsi="Menlo" w:cs="Menlo"/>
+          <w:color w:val="CC7832"/>
+          <w:sz w:val="18"/>
+          <w:szCs w:val="18"/>
+        </w:rPr>
+        <w:t>;</w:t>
+      </w:r>
+      <w:r>
+        <w:rPr>
+          <w:rFonts w:ascii="Menlo" w:hAnsi="Menlo" w:cs="Menlo"/>
+          <w:color w:val="CC7832"/>
+          <w:sz w:val="18"/>
+          <w:szCs w:val="18"/>
+        </w:rPr>
+        <w:br/>
+        <w:t xml:space="preserve">    for </w:t>
+      </w:r>
+      <w:r>
+        <w:rPr>
+          <w:rFonts w:ascii="Menlo" w:hAnsi="Menlo" w:cs="Menlo"/>
+          <w:color w:val="A9B7C6"/>
+          <w:sz w:val="18"/>
+          <w:szCs w:val="18"/>
+        </w:rPr>
+        <w:t xml:space="preserve">(List&lt;Integer&gt; sub: </w:t>
+      </w:r>
+      <w:proofErr w:type="spellStart"/>
+      <w:r>
+        <w:rPr>
+          <w:rFonts w:ascii="Menlo" w:hAnsi="Menlo" w:cs="Menlo"/>
+          <w:color w:val="A9B7C6"/>
+          <w:sz w:val="18"/>
+          <w:szCs w:val="18"/>
+        </w:rPr>
+        <w:t>subSet</w:t>
+      </w:r>
+      <w:proofErr w:type="spellEnd"/>
+      <w:r>
+        <w:rPr>
+          <w:rFonts w:ascii="Menlo" w:hAnsi="Menlo" w:cs="Menlo"/>
+          <w:color w:val="A9B7C6"/>
+          <w:sz w:val="18"/>
+          <w:szCs w:val="18"/>
+        </w:rPr>
+        <w:t>) {</w:t>
+      </w:r>
+      <w:r>
+        <w:rPr>
+          <w:rFonts w:ascii="Menlo" w:hAnsi="Menlo" w:cs="Menlo"/>
+          <w:color w:val="A9B7C6"/>
+          <w:sz w:val="18"/>
+          <w:szCs w:val="18"/>
+        </w:rPr>
+        <w:br/>
+        <w:t xml:space="preserve">        </w:t>
+      </w:r>
+      <w:proofErr w:type="spellStart"/>
+      <w:r>
+        <w:rPr>
+          <w:rFonts w:ascii="Menlo" w:hAnsi="Menlo" w:cs="Menlo"/>
+          <w:color w:val="CC7832"/>
+          <w:sz w:val="18"/>
+          <w:szCs w:val="18"/>
+        </w:rPr>
+        <w:t>int</w:t>
+      </w:r>
+      <w:proofErr w:type="spellEnd"/>
+      <w:r>
+        <w:rPr>
+          <w:rFonts w:ascii="Menlo" w:hAnsi="Menlo" w:cs="Menlo"/>
+          <w:color w:val="CC7832"/>
+          <w:sz w:val="18"/>
+          <w:szCs w:val="18"/>
+        </w:rPr>
+        <w:t xml:space="preserve"> </w:t>
+      </w:r>
+      <w:r>
+        <w:rPr>
+          <w:rFonts w:ascii="Menlo" w:hAnsi="Menlo" w:cs="Menlo"/>
+          <w:color w:val="A9B7C6"/>
+          <w:sz w:val="18"/>
+          <w:szCs w:val="18"/>
+        </w:rPr>
+        <w:t xml:space="preserve">sum = </w:t>
+      </w:r>
+      <w:r>
+        <w:rPr>
+          <w:rFonts w:ascii="Menlo" w:hAnsi="Menlo" w:cs="Menlo"/>
+          <w:color w:val="6897BB"/>
+          <w:sz w:val="18"/>
+          <w:szCs w:val="18"/>
+        </w:rPr>
+        <w:t>0</w:t>
+      </w:r>
+      <w:r>
+        <w:rPr>
+          <w:rFonts w:ascii="Menlo" w:hAnsi="Menlo" w:cs="Menlo"/>
+          <w:color w:val="CC7832"/>
+          <w:sz w:val="18"/>
+          <w:szCs w:val="18"/>
+        </w:rPr>
+        <w:t>;</w:t>
+      </w:r>
+      <w:r>
+        <w:rPr>
+          <w:rFonts w:ascii="Menlo" w:hAnsi="Menlo" w:cs="Menlo"/>
+          <w:color w:val="CC7832"/>
+          <w:sz w:val="18"/>
+          <w:szCs w:val="18"/>
+        </w:rPr>
+        <w:br/>
+        <w:t xml:space="preserve">        for </w:t>
+      </w:r>
+      <w:r>
+        <w:rPr>
+          <w:rFonts w:ascii="Menlo" w:hAnsi="Menlo" w:cs="Menlo"/>
+          <w:color w:val="A9B7C6"/>
+          <w:sz w:val="18"/>
+          <w:szCs w:val="18"/>
+        </w:rPr>
+        <w:t xml:space="preserve">(Integer </w:t>
+      </w:r>
+      <w:proofErr w:type="spellStart"/>
+      <w:r>
+        <w:rPr>
+          <w:rFonts w:ascii="Menlo" w:hAnsi="Menlo" w:cs="Menlo"/>
+          <w:color w:val="A9B7C6"/>
+          <w:sz w:val="18"/>
+          <w:szCs w:val="18"/>
+        </w:rPr>
+        <w:t>i</w:t>
+      </w:r>
+      <w:proofErr w:type="spellEnd"/>
+      <w:r>
+        <w:rPr>
+          <w:rFonts w:ascii="Menlo" w:hAnsi="Menlo" w:cs="Menlo"/>
+          <w:color w:val="A9B7C6"/>
+          <w:sz w:val="18"/>
+          <w:szCs w:val="18"/>
+        </w:rPr>
+        <w:t>: sub) {</w:t>
+      </w:r>
+      <w:r>
+        <w:rPr>
+          <w:rFonts w:ascii="Menlo" w:hAnsi="Menlo" w:cs="Menlo"/>
+          <w:color w:val="A9B7C6"/>
+          <w:sz w:val="18"/>
+          <w:szCs w:val="18"/>
+        </w:rPr>
+        <w:br/>
+        <w:t xml:space="preserve">            sum += </w:t>
+      </w:r>
+      <w:proofErr w:type="spellStart"/>
+      <w:r>
+        <w:rPr>
+          <w:rFonts w:ascii="Menlo" w:hAnsi="Menlo" w:cs="Menlo"/>
+          <w:color w:val="A9B7C6"/>
+          <w:sz w:val="18"/>
+          <w:szCs w:val="18"/>
+        </w:rPr>
+        <w:t>i</w:t>
+      </w:r>
+      <w:proofErr w:type="spellEnd"/>
+      <w:r>
+        <w:rPr>
+          <w:rFonts w:ascii="Menlo" w:hAnsi="Menlo" w:cs="Menlo"/>
+          <w:color w:val="CC7832"/>
+          <w:sz w:val="18"/>
+          <w:szCs w:val="18"/>
+        </w:rPr>
+        <w:t>;</w:t>
+      </w:r>
+      <w:r>
+        <w:rPr>
+          <w:rFonts w:ascii="Menlo" w:hAnsi="Menlo" w:cs="Menlo"/>
+          <w:color w:val="CC7832"/>
+          <w:sz w:val="18"/>
+          <w:szCs w:val="18"/>
+        </w:rPr>
+        <w:br/>
+        <w:t xml:space="preserve">        </w:t>
+      </w:r>
+      <w:r>
+        <w:rPr>
+          <w:rFonts w:ascii="Menlo" w:hAnsi="Menlo" w:cs="Menlo"/>
+          <w:color w:val="A9B7C6"/>
+          <w:sz w:val="18"/>
+          <w:szCs w:val="18"/>
+        </w:rPr>
+        <w:t>}</w:t>
+      </w:r>
+      <w:r>
+        <w:rPr>
+          <w:rFonts w:ascii="Menlo" w:hAnsi="Menlo" w:cs="Menlo"/>
+          <w:color w:val="A9B7C6"/>
+          <w:sz w:val="18"/>
+          <w:szCs w:val="18"/>
+        </w:rPr>
+        <w:br/>
+        <w:t xml:space="preserve">        </w:t>
+      </w:r>
+      <w:r>
+        <w:rPr>
+          <w:rFonts w:ascii="Menlo" w:hAnsi="Menlo" w:cs="Menlo"/>
+          <w:color w:val="CC7832"/>
+          <w:sz w:val="18"/>
+          <w:szCs w:val="18"/>
+        </w:rPr>
+        <w:t xml:space="preserve">if </w:t>
+      </w:r>
+      <w:r>
+        <w:rPr>
+          <w:rFonts w:ascii="Menlo" w:hAnsi="Menlo" w:cs="Menlo"/>
+          <w:color w:val="A9B7C6"/>
+          <w:sz w:val="18"/>
+          <w:szCs w:val="18"/>
+        </w:rPr>
+        <w:t>(sum == k) {</w:t>
+      </w:r>
+      <w:r>
+        <w:rPr>
+          <w:rFonts w:ascii="Menlo" w:hAnsi="Menlo" w:cs="Menlo"/>
+          <w:color w:val="A9B7C6"/>
+          <w:sz w:val="18"/>
+          <w:szCs w:val="18"/>
+        </w:rPr>
+        <w:br/>
+        <w:t xml:space="preserve">            </w:t>
+      </w:r>
+      <w:r>
+        <w:rPr>
+          <w:rFonts w:ascii="Menlo" w:hAnsi="Menlo" w:cs="Menlo"/>
+          <w:color w:val="CC7832"/>
+          <w:sz w:val="18"/>
+          <w:szCs w:val="18"/>
+        </w:rPr>
+        <w:t xml:space="preserve">return </w:t>
+      </w:r>
+      <w:r>
+        <w:rPr>
+          <w:rFonts w:ascii="Menlo" w:hAnsi="Menlo" w:cs="Menlo"/>
+          <w:color w:val="A9B7C6"/>
+          <w:sz w:val="18"/>
+          <w:szCs w:val="18"/>
+        </w:rPr>
+        <w:t>sub</w:t>
+      </w:r>
+      <w:r>
+        <w:rPr>
+          <w:rFonts w:ascii="Menlo" w:hAnsi="Menlo" w:cs="Menlo"/>
+          <w:color w:val="CC7832"/>
+          <w:sz w:val="18"/>
+          <w:szCs w:val="18"/>
+        </w:rPr>
+        <w:t>;</w:t>
+      </w:r>
+      <w:r>
+        <w:rPr>
+          <w:rFonts w:ascii="Menlo" w:hAnsi="Menlo" w:cs="Menlo"/>
+          <w:color w:val="CC7832"/>
+          <w:sz w:val="18"/>
+          <w:szCs w:val="18"/>
+        </w:rPr>
+        <w:br/>
+        <w:t xml:space="preserve">        </w:t>
+      </w:r>
+      <w:r>
+        <w:rPr>
+          <w:rFonts w:ascii="Menlo" w:hAnsi="Menlo" w:cs="Menlo"/>
+          <w:color w:val="A9B7C6"/>
+          <w:sz w:val="18"/>
+          <w:szCs w:val="18"/>
+        </w:rPr>
+        <w:t>}</w:t>
+      </w:r>
+      <w:r>
+        <w:rPr>
+          <w:rFonts w:ascii="Menlo" w:hAnsi="Menlo" w:cs="Menlo"/>
+          <w:color w:val="A9B7C6"/>
+          <w:sz w:val="18"/>
+          <w:szCs w:val="18"/>
+        </w:rPr>
+        <w:br/>
+        <w:t xml:space="preserve">    }</w:t>
+      </w:r>
+      <w:r>
+        <w:rPr>
+          <w:rFonts w:ascii="Menlo" w:hAnsi="Menlo" w:cs="Menlo"/>
+          <w:color w:val="A9B7C6"/>
+          <w:sz w:val="18"/>
+          <w:szCs w:val="18"/>
+        </w:rPr>
+        <w:br/>
+        <w:t xml:space="preserve">    </w:t>
+      </w:r>
+      <w:r>
+        <w:rPr>
+          <w:rFonts w:ascii="Menlo" w:hAnsi="Menlo" w:cs="Menlo"/>
+          <w:color w:val="CC7832"/>
+          <w:sz w:val="18"/>
+          <w:szCs w:val="18"/>
+        </w:rPr>
+        <w:t>return null;</w:t>
+      </w:r>
+      <w:r>
+        <w:rPr>
+          <w:rFonts w:ascii="Menlo" w:hAnsi="Menlo" w:cs="Menlo"/>
+          <w:color w:val="CC7832"/>
+          <w:sz w:val="18"/>
+          <w:szCs w:val="18"/>
+        </w:rPr>
+        <w:br/>
+      </w:r>
+      <w:r>
+        <w:rPr>
+          <w:rFonts w:ascii="Menlo" w:hAnsi="Menlo" w:cs="Menlo"/>
+          <w:color w:val="A9B7C6"/>
+          <w:sz w:val="18"/>
+          <w:szCs w:val="18"/>
+        </w:rPr>
+        <w:t>}</w:t>
+      </w:r>
+      <w:r>
+        <w:rPr>
+          <w:rFonts w:ascii="Menlo" w:hAnsi="Menlo" w:cs="Menlo"/>
+          <w:color w:val="A9B7C6"/>
+          <w:sz w:val="18"/>
+          <w:szCs w:val="18"/>
+        </w:rPr>
+        <w:br/>
+      </w:r>
+      <w:r>
+        <w:rPr>
+          <w:rFonts w:ascii="Menlo" w:hAnsi="Menlo" w:cs="Menlo"/>
+          <w:color w:val="A9B7C6"/>
+          <w:sz w:val="18"/>
+          <w:szCs w:val="18"/>
+        </w:rPr>
+        <w:br/>
+      </w:r>
+      <w:r>
+        <w:rPr>
+          <w:rFonts w:ascii="Menlo" w:hAnsi="Menlo" w:cs="Menlo"/>
+          <w:color w:val="CC7832"/>
+          <w:sz w:val="18"/>
+          <w:szCs w:val="18"/>
+        </w:rPr>
+        <w:t xml:space="preserve">public static void </w:t>
+      </w:r>
+      <w:r>
+        <w:rPr>
+          <w:rFonts w:ascii="Menlo" w:hAnsi="Menlo" w:cs="Menlo"/>
+          <w:color w:val="FFC66D"/>
+          <w:sz w:val="18"/>
+          <w:szCs w:val="18"/>
+        </w:rPr>
+        <w:t>main</w:t>
+      </w:r>
+      <w:r>
+        <w:rPr>
+          <w:rFonts w:ascii="Menlo" w:hAnsi="Menlo" w:cs="Menlo"/>
+          <w:color w:val="A9B7C6"/>
+          <w:sz w:val="18"/>
+          <w:szCs w:val="18"/>
+        </w:rPr>
+        <w:t xml:space="preserve">(String[] </w:t>
+      </w:r>
+      <w:proofErr w:type="spellStart"/>
+      <w:r>
+        <w:rPr>
+          <w:rFonts w:ascii="Menlo" w:hAnsi="Menlo" w:cs="Menlo"/>
+          <w:color w:val="A9B7C6"/>
+          <w:sz w:val="18"/>
+          <w:szCs w:val="18"/>
+        </w:rPr>
+        <w:t>args</w:t>
+      </w:r>
+      <w:proofErr w:type="spellEnd"/>
+      <w:r>
+        <w:rPr>
+          <w:rFonts w:ascii="Menlo" w:hAnsi="Menlo" w:cs="Menlo"/>
+          <w:color w:val="A9B7C6"/>
+          <w:sz w:val="18"/>
+          <w:szCs w:val="18"/>
+        </w:rPr>
+        <w:t>) {</w:t>
+      </w:r>
+      <w:r>
+        <w:rPr>
+          <w:rFonts w:ascii="Menlo" w:hAnsi="Menlo" w:cs="Menlo"/>
+          <w:color w:val="A9B7C6"/>
+          <w:sz w:val="18"/>
+          <w:szCs w:val="18"/>
+        </w:rPr>
+        <w:br/>
+        <w:t xml:space="preserve">    List&lt;Integer&gt; list = </w:t>
+      </w:r>
+      <w:r>
+        <w:rPr>
+          <w:rFonts w:ascii="Menlo" w:hAnsi="Menlo" w:cs="Menlo"/>
+          <w:color w:val="CC7832"/>
+          <w:sz w:val="18"/>
+          <w:szCs w:val="18"/>
+        </w:rPr>
+        <w:t xml:space="preserve">new </w:t>
+      </w:r>
+      <w:proofErr w:type="spellStart"/>
+      <w:r>
+        <w:rPr>
+          <w:rFonts w:ascii="Menlo" w:hAnsi="Menlo" w:cs="Menlo"/>
+          <w:color w:val="A9B7C6"/>
+          <w:sz w:val="18"/>
+          <w:szCs w:val="18"/>
+        </w:rPr>
+        <w:t>ArrayList</w:t>
+      </w:r>
+      <w:proofErr w:type="spellEnd"/>
+      <w:r>
+        <w:rPr>
+          <w:rFonts w:ascii="Menlo" w:hAnsi="Menlo" w:cs="Menlo"/>
+          <w:color w:val="A9B7C6"/>
+          <w:sz w:val="18"/>
+          <w:szCs w:val="18"/>
+        </w:rPr>
+        <w:t>&lt;&gt;()</w:t>
+      </w:r>
+      <w:r>
+        <w:rPr>
+          <w:rFonts w:ascii="Menlo" w:hAnsi="Menlo" w:cs="Menlo"/>
+          <w:color w:val="CC7832"/>
+          <w:sz w:val="18"/>
+          <w:szCs w:val="18"/>
+        </w:rPr>
+        <w:t>;</w:t>
+      </w:r>
+      <w:r>
+        <w:rPr>
+          <w:rFonts w:ascii="Menlo" w:hAnsi="Menlo" w:cs="Menlo"/>
+          <w:color w:val="CC7832"/>
+          <w:sz w:val="18"/>
+          <w:szCs w:val="18"/>
+        </w:rPr>
+        <w:br/>
+        <w:t xml:space="preserve">    </w:t>
+      </w:r>
+      <w:proofErr w:type="spellStart"/>
+      <w:r>
+        <w:rPr>
+          <w:rFonts w:ascii="Menlo" w:hAnsi="Menlo" w:cs="Menlo"/>
+          <w:color w:val="A9B7C6"/>
+          <w:sz w:val="18"/>
+          <w:szCs w:val="18"/>
+        </w:rPr>
+        <w:t>list.add</w:t>
+      </w:r>
+      <w:proofErr w:type="spellEnd"/>
+      <w:r>
+        <w:rPr>
+          <w:rFonts w:ascii="Menlo" w:hAnsi="Menlo" w:cs="Menlo"/>
+          <w:color w:val="A9B7C6"/>
+          <w:sz w:val="18"/>
+          <w:szCs w:val="18"/>
+        </w:rPr>
+        <w:t>(</w:t>
+      </w:r>
+      <w:r>
+        <w:rPr>
+          <w:rFonts w:ascii="Menlo" w:hAnsi="Menlo" w:cs="Menlo"/>
+          <w:color w:val="6897BB"/>
+          <w:sz w:val="18"/>
+          <w:szCs w:val="18"/>
+        </w:rPr>
+        <w:t>24</w:t>
+      </w:r>
+      <w:r>
+        <w:rPr>
+          <w:rFonts w:ascii="Menlo" w:hAnsi="Menlo" w:cs="Menlo"/>
+          <w:color w:val="A9B7C6"/>
+          <w:sz w:val="18"/>
+          <w:szCs w:val="18"/>
+        </w:rPr>
+        <w:t>)</w:t>
+      </w:r>
+      <w:r>
+        <w:rPr>
+          <w:rFonts w:ascii="Menlo" w:hAnsi="Menlo" w:cs="Menlo"/>
+          <w:color w:val="CC7832"/>
+          <w:sz w:val="18"/>
+          <w:szCs w:val="18"/>
+        </w:rPr>
+        <w:t>;</w:t>
+      </w:r>
+      <w:r>
+        <w:rPr>
+          <w:rFonts w:ascii="Menlo" w:hAnsi="Menlo" w:cs="Menlo"/>
+          <w:color w:val="CC7832"/>
+          <w:sz w:val="18"/>
+          <w:szCs w:val="18"/>
+        </w:rPr>
+        <w:br/>
+        <w:t xml:space="preserve">    </w:t>
+      </w:r>
+      <w:proofErr w:type="spellStart"/>
+      <w:r>
+        <w:rPr>
+          <w:rFonts w:ascii="Menlo" w:hAnsi="Menlo" w:cs="Menlo"/>
+          <w:color w:val="A9B7C6"/>
+          <w:sz w:val="18"/>
+          <w:szCs w:val="18"/>
+        </w:rPr>
+        <w:t>list.add</w:t>
+      </w:r>
+      <w:proofErr w:type="spellEnd"/>
+      <w:r>
+        <w:rPr>
+          <w:rFonts w:ascii="Menlo" w:hAnsi="Menlo" w:cs="Menlo"/>
+          <w:color w:val="A9B7C6"/>
+          <w:sz w:val="18"/>
+          <w:szCs w:val="18"/>
+        </w:rPr>
+        <w:t>(</w:t>
+      </w:r>
+      <w:r>
+        <w:rPr>
+          <w:rFonts w:ascii="Menlo" w:hAnsi="Menlo" w:cs="Menlo"/>
+          <w:color w:val="6897BB"/>
+          <w:sz w:val="18"/>
+          <w:szCs w:val="18"/>
+        </w:rPr>
+        <w:t>1</w:t>
+      </w:r>
+      <w:r>
+        <w:rPr>
+          <w:rFonts w:ascii="Menlo" w:hAnsi="Menlo" w:cs="Menlo"/>
+          <w:color w:val="A9B7C6"/>
+          <w:sz w:val="18"/>
+          <w:szCs w:val="18"/>
+        </w:rPr>
+        <w:t>)</w:t>
+      </w:r>
+      <w:r>
+        <w:rPr>
+          <w:rFonts w:ascii="Menlo" w:hAnsi="Menlo" w:cs="Menlo"/>
+          <w:color w:val="CC7832"/>
+          <w:sz w:val="18"/>
+          <w:szCs w:val="18"/>
+        </w:rPr>
+        <w:t>;</w:t>
+      </w:r>
+      <w:r>
+        <w:rPr>
+          <w:rFonts w:ascii="Menlo" w:hAnsi="Menlo" w:cs="Menlo"/>
+          <w:color w:val="CC7832"/>
+          <w:sz w:val="18"/>
+          <w:szCs w:val="18"/>
+        </w:rPr>
+        <w:br/>
+        <w:t xml:space="preserve">    </w:t>
+      </w:r>
+      <w:proofErr w:type="spellStart"/>
+      <w:r>
+        <w:rPr>
+          <w:rFonts w:ascii="Menlo" w:hAnsi="Menlo" w:cs="Menlo"/>
+          <w:color w:val="A9B7C6"/>
+          <w:sz w:val="18"/>
+          <w:szCs w:val="18"/>
+        </w:rPr>
+        <w:t>list.add</w:t>
+      </w:r>
+      <w:proofErr w:type="spellEnd"/>
+      <w:r>
+        <w:rPr>
+          <w:rFonts w:ascii="Menlo" w:hAnsi="Menlo" w:cs="Menlo"/>
+          <w:color w:val="A9B7C6"/>
+          <w:sz w:val="18"/>
+          <w:szCs w:val="18"/>
+        </w:rPr>
+        <w:t>(</w:t>
+      </w:r>
+      <w:r>
+        <w:rPr>
+          <w:rFonts w:ascii="Menlo" w:hAnsi="Menlo" w:cs="Menlo"/>
+          <w:color w:val="6897BB"/>
+          <w:sz w:val="18"/>
+          <w:szCs w:val="18"/>
+        </w:rPr>
+        <w:t>15</w:t>
+      </w:r>
+      <w:r>
+        <w:rPr>
+          <w:rFonts w:ascii="Menlo" w:hAnsi="Menlo" w:cs="Menlo"/>
+          <w:color w:val="A9B7C6"/>
+          <w:sz w:val="18"/>
+          <w:szCs w:val="18"/>
+        </w:rPr>
+        <w:t>)</w:t>
+      </w:r>
+      <w:r>
+        <w:rPr>
+          <w:rFonts w:ascii="Menlo" w:hAnsi="Menlo" w:cs="Menlo"/>
+          <w:color w:val="CC7832"/>
+          <w:sz w:val="18"/>
+          <w:szCs w:val="18"/>
+        </w:rPr>
+        <w:t>;</w:t>
+      </w:r>
+      <w:r>
+        <w:rPr>
+          <w:rFonts w:ascii="Menlo" w:hAnsi="Menlo" w:cs="Menlo"/>
+          <w:color w:val="CC7832"/>
+          <w:sz w:val="18"/>
+          <w:szCs w:val="18"/>
+        </w:rPr>
+        <w:br/>
+        <w:t xml:space="preserve">    </w:t>
+      </w:r>
+      <w:proofErr w:type="spellStart"/>
+      <w:r>
+        <w:rPr>
+          <w:rFonts w:ascii="Menlo" w:hAnsi="Menlo" w:cs="Menlo"/>
+          <w:color w:val="A9B7C6"/>
+          <w:sz w:val="18"/>
+          <w:szCs w:val="18"/>
+        </w:rPr>
+        <w:t>list.add</w:t>
+      </w:r>
+      <w:proofErr w:type="spellEnd"/>
+      <w:r>
+        <w:rPr>
+          <w:rFonts w:ascii="Menlo" w:hAnsi="Menlo" w:cs="Menlo"/>
+          <w:color w:val="A9B7C6"/>
+          <w:sz w:val="18"/>
+          <w:szCs w:val="18"/>
+        </w:rPr>
+        <w:t>(</w:t>
+      </w:r>
+      <w:r>
+        <w:rPr>
+          <w:rFonts w:ascii="Menlo" w:hAnsi="Menlo" w:cs="Menlo"/>
+          <w:color w:val="6897BB"/>
+          <w:sz w:val="18"/>
+          <w:szCs w:val="18"/>
+        </w:rPr>
+        <w:t>3</w:t>
+      </w:r>
+      <w:r>
+        <w:rPr>
+          <w:rFonts w:ascii="Menlo" w:hAnsi="Menlo" w:cs="Menlo"/>
+          <w:color w:val="A9B7C6"/>
+          <w:sz w:val="18"/>
+          <w:szCs w:val="18"/>
+        </w:rPr>
+        <w:t>)</w:t>
+      </w:r>
+      <w:r>
+        <w:rPr>
+          <w:rFonts w:ascii="Menlo" w:hAnsi="Menlo" w:cs="Menlo"/>
+          <w:color w:val="CC7832"/>
+          <w:sz w:val="18"/>
+          <w:szCs w:val="18"/>
+        </w:rPr>
+        <w:t>;</w:t>
+      </w:r>
+      <w:r>
+        <w:rPr>
+          <w:rFonts w:ascii="Menlo" w:hAnsi="Menlo" w:cs="Menlo"/>
+          <w:color w:val="CC7832"/>
+          <w:sz w:val="18"/>
+          <w:szCs w:val="18"/>
+        </w:rPr>
+        <w:br/>
+        <w:t xml:space="preserve">    </w:t>
+      </w:r>
+      <w:proofErr w:type="spellStart"/>
+      <w:r>
+        <w:rPr>
+          <w:rFonts w:ascii="Menlo" w:hAnsi="Menlo" w:cs="Menlo"/>
+          <w:color w:val="A9B7C6"/>
+          <w:sz w:val="18"/>
+          <w:szCs w:val="18"/>
+        </w:rPr>
+        <w:t>list.add</w:t>
+      </w:r>
+      <w:proofErr w:type="spellEnd"/>
+      <w:r>
+        <w:rPr>
+          <w:rFonts w:ascii="Menlo" w:hAnsi="Menlo" w:cs="Menlo"/>
+          <w:color w:val="A9B7C6"/>
+          <w:sz w:val="18"/>
+          <w:szCs w:val="18"/>
+        </w:rPr>
+        <w:t>(</w:t>
+      </w:r>
+      <w:r>
+        <w:rPr>
+          <w:rFonts w:ascii="Menlo" w:hAnsi="Menlo" w:cs="Menlo"/>
+          <w:color w:val="6897BB"/>
+          <w:sz w:val="18"/>
+          <w:szCs w:val="18"/>
+        </w:rPr>
+        <w:t>4</w:t>
+      </w:r>
+      <w:r>
+        <w:rPr>
+          <w:rFonts w:ascii="Menlo" w:hAnsi="Menlo" w:cs="Menlo"/>
+          <w:color w:val="A9B7C6"/>
+          <w:sz w:val="18"/>
+          <w:szCs w:val="18"/>
+        </w:rPr>
+        <w:t>)</w:t>
+      </w:r>
+      <w:r>
+        <w:rPr>
+          <w:rFonts w:ascii="Menlo" w:hAnsi="Menlo" w:cs="Menlo"/>
+          <w:color w:val="CC7832"/>
+          <w:sz w:val="18"/>
+          <w:szCs w:val="18"/>
+        </w:rPr>
+        <w:t>;</w:t>
+      </w:r>
+      <w:r>
+        <w:rPr>
+          <w:rFonts w:ascii="Menlo" w:hAnsi="Menlo" w:cs="Menlo"/>
+          <w:color w:val="CC7832"/>
+          <w:sz w:val="18"/>
+          <w:szCs w:val="18"/>
+        </w:rPr>
+        <w:br/>
+        <w:t xml:space="preserve">    </w:t>
+      </w:r>
+      <w:proofErr w:type="spellStart"/>
+      <w:r>
+        <w:rPr>
+          <w:rFonts w:ascii="Menlo" w:hAnsi="Menlo" w:cs="Menlo"/>
+          <w:color w:val="A9B7C6"/>
+          <w:sz w:val="18"/>
+          <w:szCs w:val="18"/>
+        </w:rPr>
+        <w:t>list.add</w:t>
+      </w:r>
+      <w:proofErr w:type="spellEnd"/>
+      <w:r>
+        <w:rPr>
+          <w:rFonts w:ascii="Menlo" w:hAnsi="Menlo" w:cs="Menlo"/>
+          <w:color w:val="A9B7C6"/>
+          <w:sz w:val="18"/>
+          <w:szCs w:val="18"/>
+        </w:rPr>
+        <w:t>(</w:t>
+      </w:r>
+      <w:r>
+        <w:rPr>
+          <w:rFonts w:ascii="Menlo" w:hAnsi="Menlo" w:cs="Menlo"/>
+          <w:color w:val="6897BB"/>
+          <w:sz w:val="18"/>
+          <w:szCs w:val="18"/>
+        </w:rPr>
+        <w:t>15</w:t>
+      </w:r>
+      <w:r>
+        <w:rPr>
+          <w:rFonts w:ascii="Menlo" w:hAnsi="Menlo" w:cs="Menlo"/>
+          <w:color w:val="A9B7C6"/>
+          <w:sz w:val="18"/>
+          <w:szCs w:val="18"/>
+        </w:rPr>
+        <w:t>)</w:t>
+      </w:r>
+      <w:r>
+        <w:rPr>
+          <w:rFonts w:ascii="Menlo" w:hAnsi="Menlo" w:cs="Menlo"/>
+          <w:color w:val="CC7832"/>
+          <w:sz w:val="18"/>
+          <w:szCs w:val="18"/>
+        </w:rPr>
+        <w:t>;</w:t>
+      </w:r>
+      <w:r>
+        <w:rPr>
+          <w:rFonts w:ascii="Menlo" w:hAnsi="Menlo" w:cs="Menlo"/>
+          <w:color w:val="CC7832"/>
+          <w:sz w:val="18"/>
+          <w:szCs w:val="18"/>
+        </w:rPr>
+        <w:br/>
+        <w:t xml:space="preserve">    </w:t>
+      </w:r>
+      <w:proofErr w:type="spellStart"/>
+      <w:r>
+        <w:rPr>
+          <w:rFonts w:ascii="Menlo" w:hAnsi="Menlo" w:cs="Menlo"/>
+          <w:color w:val="A9B7C6"/>
+          <w:sz w:val="18"/>
+          <w:szCs w:val="18"/>
+        </w:rPr>
+        <w:t>list.add</w:t>
+      </w:r>
+      <w:proofErr w:type="spellEnd"/>
+      <w:r>
+        <w:rPr>
+          <w:rFonts w:ascii="Menlo" w:hAnsi="Menlo" w:cs="Menlo"/>
+          <w:color w:val="A9B7C6"/>
+          <w:sz w:val="18"/>
+          <w:szCs w:val="18"/>
+        </w:rPr>
+        <w:t>(</w:t>
+      </w:r>
+      <w:r>
+        <w:rPr>
+          <w:rFonts w:ascii="Menlo" w:hAnsi="Menlo" w:cs="Menlo"/>
+          <w:color w:val="6897BB"/>
+          <w:sz w:val="18"/>
+          <w:szCs w:val="18"/>
+        </w:rPr>
+        <w:t>3</w:t>
+      </w:r>
+      <w:r>
+        <w:rPr>
+          <w:rFonts w:ascii="Menlo" w:hAnsi="Menlo" w:cs="Menlo"/>
+          <w:color w:val="A9B7C6"/>
+          <w:sz w:val="18"/>
+          <w:szCs w:val="18"/>
+        </w:rPr>
+        <w:t>)</w:t>
+      </w:r>
+      <w:r>
+        <w:rPr>
+          <w:rFonts w:ascii="Menlo" w:hAnsi="Menlo" w:cs="Menlo"/>
+          <w:color w:val="CC7832"/>
+          <w:sz w:val="18"/>
+          <w:szCs w:val="18"/>
+        </w:rPr>
+        <w:t>;</w:t>
+      </w:r>
+      <w:r>
+        <w:rPr>
+          <w:rFonts w:ascii="Menlo" w:hAnsi="Menlo" w:cs="Menlo"/>
+          <w:color w:val="CC7832"/>
+          <w:sz w:val="18"/>
+          <w:szCs w:val="18"/>
+        </w:rPr>
+        <w:br/>
+        <w:t xml:space="preserve">    </w:t>
+      </w:r>
+      <w:proofErr w:type="spellStart"/>
+      <w:r>
+        <w:rPr>
+          <w:rFonts w:ascii="Menlo" w:hAnsi="Menlo" w:cs="Menlo"/>
+          <w:color w:val="A9B7C6"/>
+          <w:sz w:val="18"/>
+          <w:szCs w:val="18"/>
+        </w:rPr>
+        <w:t>System.</w:t>
+      </w:r>
+      <w:r>
+        <w:rPr>
+          <w:rFonts w:ascii="Menlo" w:hAnsi="Menlo" w:cs="Menlo"/>
+          <w:i/>
+          <w:iCs/>
+          <w:color w:val="9876AA"/>
+          <w:sz w:val="18"/>
+          <w:szCs w:val="18"/>
+        </w:rPr>
+        <w:t>out</w:t>
+      </w:r>
+      <w:r>
+        <w:rPr>
+          <w:rFonts w:ascii="Menlo" w:hAnsi="Menlo" w:cs="Menlo"/>
+          <w:color w:val="A9B7C6"/>
+          <w:sz w:val="18"/>
+          <w:szCs w:val="18"/>
+        </w:rPr>
+        <w:t>.println</w:t>
+      </w:r>
+      <w:proofErr w:type="spellEnd"/>
+      <w:r>
+        <w:rPr>
+          <w:rFonts w:ascii="Menlo" w:hAnsi="Menlo" w:cs="Menlo"/>
+          <w:color w:val="A9B7C6"/>
+          <w:sz w:val="18"/>
+          <w:szCs w:val="18"/>
+        </w:rPr>
+        <w:t>(</w:t>
+      </w:r>
+      <w:proofErr w:type="spellStart"/>
+      <w:r>
+        <w:rPr>
+          <w:rFonts w:ascii="Menlo" w:hAnsi="Menlo" w:cs="Menlo"/>
+          <w:i/>
+          <w:iCs/>
+          <w:color w:val="A9B7C6"/>
+          <w:sz w:val="18"/>
+          <w:szCs w:val="18"/>
+        </w:rPr>
+        <w:t>subSetSum</w:t>
+      </w:r>
+      <w:proofErr w:type="spellEnd"/>
+      <w:r>
+        <w:rPr>
+          <w:rFonts w:ascii="Menlo" w:hAnsi="Menlo" w:cs="Menlo"/>
+          <w:color w:val="A9B7C6"/>
+          <w:sz w:val="18"/>
+          <w:szCs w:val="18"/>
+        </w:rPr>
+        <w:t>(list</w:t>
+      </w:r>
+      <w:r>
+        <w:rPr>
+          <w:rFonts w:ascii="Menlo" w:hAnsi="Menlo" w:cs="Menlo"/>
+          <w:color w:val="CC7832"/>
+          <w:sz w:val="18"/>
+          <w:szCs w:val="18"/>
+        </w:rPr>
+        <w:t xml:space="preserve">, </w:t>
+      </w:r>
+      <w:r>
+        <w:rPr>
+          <w:rFonts w:ascii="Menlo" w:hAnsi="Menlo" w:cs="Menlo"/>
+          <w:color w:val="6897BB"/>
+          <w:sz w:val="18"/>
+          <w:szCs w:val="18"/>
+        </w:rPr>
+        <w:t>55</w:t>
+      </w:r>
+      <w:r>
+        <w:rPr>
+          <w:rFonts w:ascii="Menlo" w:hAnsi="Menlo" w:cs="Menlo"/>
+          <w:color w:val="A9B7C6"/>
+          <w:sz w:val="18"/>
+          <w:szCs w:val="18"/>
+        </w:rPr>
+        <w:t>))</w:t>
+      </w:r>
+      <w:r>
+        <w:rPr>
+          <w:rFonts w:ascii="Menlo" w:hAnsi="Menlo" w:cs="Menlo"/>
+          <w:color w:val="CC7832"/>
+          <w:sz w:val="18"/>
+          <w:szCs w:val="18"/>
+        </w:rPr>
+        <w:t>;</w:t>
+      </w:r>
+      <w:r>
+        <w:rPr>
+          <w:rFonts w:ascii="Menlo" w:hAnsi="Menlo" w:cs="Menlo"/>
+          <w:color w:val="CC7832"/>
+          <w:sz w:val="18"/>
+          <w:szCs w:val="18"/>
+        </w:rPr>
+        <w:br/>
+      </w:r>
+      <w:r>
+        <w:rPr>
+          <w:rFonts w:ascii="Menlo" w:hAnsi="Menlo" w:cs="Menlo"/>
+          <w:color w:val="A9B7C6"/>
+          <w:sz w:val="18"/>
+          <w:szCs w:val="18"/>
+        </w:rPr>
+        <w:t>}</w:t>
+      </w:r>
     </w:p>
     <w:p>
       <w:pPr>
@@ -703,8 +3768,6 @@
       <w:r>
         <w:t>0 = 0</w:t>
       </w:r>
-      <w:bookmarkStart w:id="0" w:name="_GoBack"/>
-      <w:bookmarkEnd w:id="0"/>
       <w:r>
         <w:t>)</w:t>
       </w:r>
@@ -1654,6 +4717,28 @@
       <w:szCs w:val="32"/>
     </w:rPr>
   </w:style>
+  <w:style w:type="paragraph" w:styleId="Heading2">
+    <w:name w:val="heading 2"/>
+    <w:basedOn w:val="Normal"/>
+    <w:next w:val="Normal"/>
+    <w:link w:val="Heading2Char"/>
+    <w:uiPriority w:val="9"/>
+    <w:unhideWhenUsed/>
+    <w:qFormat/>
+    <w:rsid w:val="00345E3B"/>
+    <w:pPr>
+      <w:keepNext/>
+      <w:keepLines/>
+      <w:spacing w:before="40"/>
+      <w:outlineLvl w:val="1"/>
+    </w:pPr>
+    <w:rPr>
+      <w:rFonts w:asciiTheme="majorHAnsi" w:eastAsiaTheme="majorEastAsia" w:hAnsiTheme="majorHAnsi" w:cstheme="majorBidi"/>
+      <w:color w:val="2F5496" w:themeColor="accent1" w:themeShade="BF"/>
+      <w:sz w:val="26"/>
+      <w:szCs w:val="26"/>
+    </w:rPr>
+  </w:style>
   <w:style w:type="character" w:default="1" w:styleId="DefaultParagraphFont">
     <w:name w:val="Default Paragraph Font"/>
     <w:uiPriority w:val="1"/>
@@ -1736,6 +4821,66 @@
       <w:color w:val="2F5496" w:themeColor="accent1" w:themeShade="BF"/>
       <w:sz w:val="32"/>
       <w:szCs w:val="32"/>
+    </w:rPr>
+  </w:style>
+  <w:style w:type="paragraph" w:styleId="HTMLPreformatted">
+    <w:name w:val="HTML Preformatted"/>
+    <w:basedOn w:val="Normal"/>
+    <w:link w:val="HTMLPreformattedChar"/>
+    <w:uiPriority w:val="99"/>
+    <w:semiHidden/>
+    <w:unhideWhenUsed/>
+    <w:rsid w:val="00C40759"/>
+    <w:pPr>
+      <w:tabs>
+        <w:tab w:val="left" w:pos="916"/>
+        <w:tab w:val="left" w:pos="1832"/>
+        <w:tab w:val="left" w:pos="2748"/>
+        <w:tab w:val="left" w:pos="3664"/>
+        <w:tab w:val="left" w:pos="4580"/>
+        <w:tab w:val="left" w:pos="5496"/>
+        <w:tab w:val="left" w:pos="6412"/>
+        <w:tab w:val="left" w:pos="7328"/>
+        <w:tab w:val="left" w:pos="8244"/>
+        <w:tab w:val="left" w:pos="9160"/>
+        <w:tab w:val="left" w:pos="10076"/>
+        <w:tab w:val="left" w:pos="10992"/>
+        <w:tab w:val="left" w:pos="11908"/>
+        <w:tab w:val="left" w:pos="12824"/>
+        <w:tab w:val="left" w:pos="13740"/>
+        <w:tab w:val="left" w:pos="14656"/>
+      </w:tabs>
+    </w:pPr>
+    <w:rPr>
+      <w:rFonts w:ascii="Courier New" w:hAnsi="Courier New" w:cs="Courier New"/>
+      <w:sz w:val="20"/>
+      <w:szCs w:val="20"/>
+    </w:rPr>
+  </w:style>
+  <w:style w:type="character" w:customStyle="1" w:styleId="HTMLPreformattedChar">
+    <w:name w:val="HTML Preformatted Char"/>
+    <w:basedOn w:val="DefaultParagraphFont"/>
+    <w:link w:val="HTMLPreformatted"/>
+    <w:uiPriority w:val="99"/>
+    <w:semiHidden/>
+    <w:rsid w:val="00C40759"/>
+    <w:rPr>
+      <w:rFonts w:ascii="Courier New" w:hAnsi="Courier New" w:cs="Courier New"/>
+      <w:sz w:val="20"/>
+      <w:szCs w:val="20"/>
+    </w:rPr>
+  </w:style>
+  <w:style w:type="character" w:customStyle="1" w:styleId="Heading2Char">
+    <w:name w:val="Heading 2 Char"/>
+    <w:basedOn w:val="DefaultParagraphFont"/>
+    <w:link w:val="Heading2"/>
+    <w:uiPriority w:val="9"/>
+    <w:rsid w:val="00345E3B"/>
+    <w:rPr>
+      <w:rFonts w:asciiTheme="majorHAnsi" w:eastAsiaTheme="majorEastAsia" w:hAnsiTheme="majorHAnsi" w:cstheme="majorBidi"/>
+      <w:color w:val="2F5496" w:themeColor="accent1" w:themeShade="BF"/>
+      <w:sz w:val="26"/>
+      <w:szCs w:val="26"/>
     </w:rPr>
   </w:style>
 </w:styles>

</xml_diff>